<commit_message>
[ADD] - lab 11 exercise_2
</commit_message>
<xml_diff>
--- a/data_structure_lecture/LAB/lab11/2020105695_김희성.docx
+++ b/data_structure_lecture/LAB/lab11/2020105695_김희성.docx
@@ -178,7 +178,21 @@
         <w:rPr>
           <w:rFonts w:hint="eastAsia"/>
         </w:rPr>
-        <w:t xml:space="preserve">eap을 재구축 하는 </w:t>
+        <w:t xml:space="preserve">eap을 </w:t>
+      </w:r>
+      <w:proofErr w:type="spellStart"/>
+      <w:r>
+        <w:rPr>
+          <w:rFonts w:hint="eastAsia"/>
+        </w:rPr>
+        <w:t>재구축</w:t>
+      </w:r>
+      <w:proofErr w:type="spellEnd"/>
+      <w:r>
+        <w:rPr>
+          <w:rFonts w:hint="eastAsia"/>
+        </w:rPr>
+        <w:t xml:space="preserve"> 하는 </w:t>
       </w:r>
       <w:r>
         <w:rPr>
@@ -276,6 +290,7 @@
       </w:r>
     </w:p>
     <w:p>
+      <w:proofErr w:type="gramStart"/>
       <w:r>
         <w:rPr>
           <w:rFonts w:hint="eastAsia"/>
@@ -283,7 +298,11 @@
         <w:t xml:space="preserve">이유 </w:t>
       </w:r>
       <w:r>
-        <w:t xml:space="preserve">: </w:t>
+        <w:t>:</w:t>
+      </w:r>
+      <w:proofErr w:type="gramEnd"/>
+      <w:r>
+        <w:t xml:space="preserve"> </w:t>
       </w:r>
       <w:r>
         <w:rPr>
@@ -358,8 +377,8 @@
         </w:rPr>
         <w:drawing>
           <wp:inline distT="0" distB="0" distL="0" distR="0" wp14:anchorId="43977224" wp14:editId="2402B788">
-            <wp:extent cx="2950029" cy="2231571"/>
-            <wp:effectExtent l="0" t="0" r="3175" b="0"/>
+            <wp:extent cx="3714750" cy="2810050"/>
+            <wp:effectExtent l="0" t="0" r="0" b="9525"/>
             <wp:docPr id="6" name="그림 6"/>
             <wp:cNvGraphicFramePr>
               <a:graphicFrameLocks xmlns:a="http://schemas.openxmlformats.org/drawingml/2006/main" noChangeAspect="1"/>
@@ -379,7 +398,1760 @@
                   <pic:spPr bwMode="auto">
                     <a:xfrm>
                       <a:off x="0" y="0"/>
-                      <a:ext cx="2950029" cy="2231571"/>
+                      <a:ext cx="3720859" cy="2814671"/>
+                    </a:xfrm>
+                    <a:prstGeom prst="rect">
+                      <a:avLst/>
+                    </a:prstGeom>
+                    <a:ln>
+                      <a:noFill/>
+                    </a:ln>
+                    <a:extLst>
+                      <a:ext uri="{53640926-AAD7-44D8-BBD7-CCE9431645EC}">
+                        <a14:shadowObscured xmlns:a14="http://schemas.microsoft.com/office/drawing/2010/main"/>
+                      </a:ext>
+                    </a:extLst>
+                  </pic:spPr>
+                </pic:pic>
+              </a:graphicData>
+            </a:graphic>
+          </wp:inline>
+        </w:drawing>
+      </w:r>
+    </w:p>
+    <w:p>
+      <w:r>
+        <w:rPr>
+          <w:rFonts w:hint="eastAsia"/>
+        </w:rPr>
+        <w:t>a</w:t>
+      </w:r>
+      <w:r>
+        <w:t>.</w:t>
+      </w:r>
+    </w:p>
+    <w:p>
+      <w:r>
+        <w:rPr>
+          <w:rFonts w:hint="eastAsia"/>
+          <w:noProof/>
+        </w:rPr>
+        <mc:AlternateContent>
+          <mc:Choice Requires="wps">
+            <w:drawing>
+              <wp:anchor distT="0" distB="0" distL="114300" distR="114300" simplePos="0" relativeHeight="251693056" behindDoc="0" locked="0" layoutInCell="1" allowOverlap="1" wp14:anchorId="62AB59C3" wp14:editId="629F782A">
+                <wp:simplePos x="0" y="0"/>
+                <wp:positionH relativeFrom="margin">
+                  <wp:align>center</wp:align>
+                </wp:positionH>
+                <wp:positionV relativeFrom="paragraph">
+                  <wp:posOffset>1290320</wp:posOffset>
+                </wp:positionV>
+                <wp:extent cx="233680" cy="176213"/>
+                <wp:effectExtent l="0" t="0" r="71120" b="52705"/>
+                <wp:wrapNone/>
+                <wp:docPr id="36" name="직선 화살표 연결선 36"/>
+                <wp:cNvGraphicFramePr/>
+                <a:graphic xmlns:a="http://schemas.openxmlformats.org/drawingml/2006/main">
+                  <a:graphicData uri="http://schemas.microsoft.com/office/word/2010/wordprocessingShape">
+                    <wps:wsp>
+                      <wps:cNvCnPr/>
+                      <wps:spPr>
+                        <a:xfrm>
+                          <a:off x="0" y="0"/>
+                          <a:ext cx="233680" cy="176213"/>
+                        </a:xfrm>
+                        <a:prstGeom prst="straightConnector1">
+                          <a:avLst/>
+                        </a:prstGeom>
+                        <a:ln>
+                          <a:tailEnd type="triangle"/>
+                        </a:ln>
+                      </wps:spPr>
+                      <wps:style>
+                        <a:lnRef idx="1">
+                          <a:schemeClr val="accent1"/>
+                        </a:lnRef>
+                        <a:fillRef idx="0">
+                          <a:schemeClr val="accent1"/>
+                        </a:fillRef>
+                        <a:effectRef idx="0">
+                          <a:schemeClr val="accent1"/>
+                        </a:effectRef>
+                        <a:fontRef idx="minor">
+                          <a:schemeClr val="tx1"/>
+                        </a:fontRef>
+                      </wps:style>
+                      <wps:bodyPr/>
+                    </wps:wsp>
+                  </a:graphicData>
+                </a:graphic>
+                <wp14:sizeRelH relativeFrom="margin">
+                  <wp14:pctWidth>0</wp14:pctWidth>
+                </wp14:sizeRelH>
+                <wp14:sizeRelV relativeFrom="margin">
+                  <wp14:pctHeight>0</wp14:pctHeight>
+                </wp14:sizeRelV>
+              </wp:anchor>
+            </w:drawing>
+          </mc:Choice>
+          <mc:Fallback>
+            <w:pict>
+              <v:shapetype w14:anchorId="1ED0930F" id="_x0000_t32" coordsize="21600,21600" o:spt="32" o:oned="t" path="m,l21600,21600e" filled="f">
+                <v:path arrowok="t" fillok="f" o:connecttype="none"/>
+                <o:lock v:ext="edit" shapetype="t"/>
+              </v:shapetype>
+              <v:shape id="직선 화살표 연결선 36" o:spid="_x0000_s1026" type="#_x0000_t32" style="position:absolute;left:0;text-align:left;margin-left:0;margin-top:101.6pt;width:18.4pt;height:13.9pt;z-index:251693056;visibility:visible;mso-wrap-style:square;mso-width-percent:0;mso-height-percent:0;mso-wrap-distance-left:9pt;mso-wrap-distance-top:0;mso-wrap-distance-right:9pt;mso-wrap-distance-bottom:0;mso-position-horizontal:center;mso-position-horizontal-relative:margin;mso-position-vertical:absolute;mso-position-vertical-relative:text;mso-width-percent:0;mso-height-percent:0;mso-width-relative:margin;mso-height-relative:margin" o:gfxdata="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" strokecolor="#5b9bd5 [3204]" strokeweight=".5pt">
+                <v:stroke endarrow="block" joinstyle="miter"/>
+                <w10:wrap anchorx="margin"/>
+              </v:shape>
+            </w:pict>
+          </mc:Fallback>
+        </mc:AlternateContent>
+      </w:r>
+      <w:r>
+        <w:rPr>
+          <w:rFonts w:hint="eastAsia"/>
+          <w:noProof/>
+        </w:rPr>
+        <mc:AlternateContent>
+          <mc:Choice Requires="wps">
+            <w:drawing>
+              <wp:anchor distT="0" distB="0" distL="114300" distR="114300" simplePos="0" relativeHeight="251691008" behindDoc="0" locked="0" layoutInCell="1" allowOverlap="1" wp14:anchorId="62AB59C3" wp14:editId="629F782A">
+                <wp:simplePos x="0" y="0"/>
+                <wp:positionH relativeFrom="column">
+                  <wp:posOffset>4857750</wp:posOffset>
+                </wp:positionH>
+                <wp:positionV relativeFrom="paragraph">
+                  <wp:posOffset>785813</wp:posOffset>
+                </wp:positionV>
+                <wp:extent cx="233680" cy="176213"/>
+                <wp:effectExtent l="0" t="0" r="71120" b="52705"/>
+                <wp:wrapNone/>
+                <wp:docPr id="35" name="직선 화살표 연결선 35"/>
+                <wp:cNvGraphicFramePr/>
+                <a:graphic xmlns:a="http://schemas.openxmlformats.org/drawingml/2006/main">
+                  <a:graphicData uri="http://schemas.microsoft.com/office/word/2010/wordprocessingShape">
+                    <wps:wsp>
+                      <wps:cNvCnPr/>
+                      <wps:spPr>
+                        <a:xfrm>
+                          <a:off x="0" y="0"/>
+                          <a:ext cx="233680" cy="176213"/>
+                        </a:xfrm>
+                        <a:prstGeom prst="straightConnector1">
+                          <a:avLst/>
+                        </a:prstGeom>
+                        <a:ln>
+                          <a:tailEnd type="triangle"/>
+                        </a:ln>
+                      </wps:spPr>
+                      <wps:style>
+                        <a:lnRef idx="1">
+                          <a:schemeClr val="accent1"/>
+                        </a:lnRef>
+                        <a:fillRef idx="0">
+                          <a:schemeClr val="accent1"/>
+                        </a:fillRef>
+                        <a:effectRef idx="0">
+                          <a:schemeClr val="accent1"/>
+                        </a:effectRef>
+                        <a:fontRef idx="minor">
+                          <a:schemeClr val="tx1"/>
+                        </a:fontRef>
+                      </wps:style>
+                      <wps:bodyPr/>
+                    </wps:wsp>
+                  </a:graphicData>
+                </a:graphic>
+                <wp14:sizeRelH relativeFrom="margin">
+                  <wp14:pctWidth>0</wp14:pctWidth>
+                </wp14:sizeRelH>
+                <wp14:sizeRelV relativeFrom="margin">
+                  <wp14:pctHeight>0</wp14:pctHeight>
+                </wp14:sizeRelV>
+              </wp:anchor>
+            </w:drawing>
+          </mc:Choice>
+          <mc:Fallback>
+            <w:pict>
+              <v:shape w14:anchorId="336A6425" id="직선 화살표 연결선 35" o:spid="_x0000_s1026" type="#_x0000_t32" style="position:absolute;left:0;text-align:left;margin-left:382.5pt;margin-top:61.9pt;width:18.4pt;height:13.9pt;z-index:251691008;visibility:visible;mso-wrap-style:square;mso-width-percent:0;mso-height-percent:0;mso-wrap-distance-left:9pt;mso-wrap-distance-top:0;mso-wrap-distance-right:9pt;mso-wrap-distance-bottom:0;mso-position-horizontal:absolute;mso-position-horizontal-relative:text;mso-position-vertical:absolute;mso-position-vertical-relative:text;mso-width-percent:0;mso-height-percent:0;mso-width-relative:margin;mso-height-relative:margin" o:gfxdata="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" strokecolor="#5b9bd5 [3204]" strokeweight=".5pt">
+                <v:stroke endarrow="block" joinstyle="miter"/>
+              </v:shape>
+            </w:pict>
+          </mc:Fallback>
+        </mc:AlternateContent>
+      </w:r>
+      <w:r>
+        <w:rPr>
+          <w:rFonts w:hint="eastAsia"/>
+          <w:noProof/>
+        </w:rPr>
+        <mc:AlternateContent>
+          <mc:Choice Requires="wps">
+            <w:drawing>
+              <wp:anchor distT="0" distB="0" distL="114300" distR="114300" simplePos="0" relativeHeight="251688960" behindDoc="0" locked="0" layoutInCell="1" allowOverlap="1" wp14:anchorId="301612AA" wp14:editId="59D6DBCC">
+                <wp:simplePos x="0" y="0"/>
+                <wp:positionH relativeFrom="column">
+                  <wp:posOffset>4085590</wp:posOffset>
+                </wp:positionH>
+                <wp:positionV relativeFrom="paragraph">
+                  <wp:posOffset>361315</wp:posOffset>
+                </wp:positionV>
+                <wp:extent cx="233680" cy="176213"/>
+                <wp:effectExtent l="0" t="0" r="71120" b="52705"/>
+                <wp:wrapNone/>
+                <wp:docPr id="34" name="직선 화살표 연결선 34"/>
+                <wp:cNvGraphicFramePr/>
+                <a:graphic xmlns:a="http://schemas.openxmlformats.org/drawingml/2006/main">
+                  <a:graphicData uri="http://schemas.microsoft.com/office/word/2010/wordprocessingShape">
+                    <wps:wsp>
+                      <wps:cNvCnPr/>
+                      <wps:spPr>
+                        <a:xfrm>
+                          <a:off x="0" y="0"/>
+                          <a:ext cx="233680" cy="176213"/>
+                        </a:xfrm>
+                        <a:prstGeom prst="straightConnector1">
+                          <a:avLst/>
+                        </a:prstGeom>
+                        <a:ln>
+                          <a:tailEnd type="triangle"/>
+                        </a:ln>
+                      </wps:spPr>
+                      <wps:style>
+                        <a:lnRef idx="1">
+                          <a:schemeClr val="accent1"/>
+                        </a:lnRef>
+                        <a:fillRef idx="0">
+                          <a:schemeClr val="accent1"/>
+                        </a:fillRef>
+                        <a:effectRef idx="0">
+                          <a:schemeClr val="accent1"/>
+                        </a:effectRef>
+                        <a:fontRef idx="minor">
+                          <a:schemeClr val="tx1"/>
+                        </a:fontRef>
+                      </wps:style>
+                      <wps:bodyPr/>
+                    </wps:wsp>
+                  </a:graphicData>
+                </a:graphic>
+                <wp14:sizeRelH relativeFrom="margin">
+                  <wp14:pctWidth>0</wp14:pctWidth>
+                </wp14:sizeRelH>
+                <wp14:sizeRelV relativeFrom="margin">
+                  <wp14:pctHeight>0</wp14:pctHeight>
+                </wp14:sizeRelV>
+              </wp:anchor>
+            </w:drawing>
+          </mc:Choice>
+          <mc:Fallback>
+            <w:pict>
+              <v:shape w14:anchorId="53FDB720" id="직선 화살표 연결선 34" o:spid="_x0000_s1026" type="#_x0000_t32" style="position:absolute;left:0;text-align:left;margin-left:321.7pt;margin-top:28.45pt;width:18.4pt;height:13.9pt;z-index:251688960;visibility:visible;mso-wrap-style:square;mso-width-percent:0;mso-height-percent:0;mso-wrap-distance-left:9pt;mso-wrap-distance-top:0;mso-wrap-distance-right:9pt;mso-wrap-distance-bottom:0;mso-position-horizontal:absolute;mso-position-horizontal-relative:text;mso-position-vertical:absolute;mso-position-vertical-relative:text;mso-width-percent:0;mso-height-percent:0;mso-width-relative:margin;mso-height-relative:margin" o:gfxdata="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" strokecolor="#5b9bd5 [3204]" strokeweight=".5pt">
+                <v:stroke endarrow="block" joinstyle="miter"/>
+              </v:shape>
+            </w:pict>
+          </mc:Fallback>
+        </mc:AlternateContent>
+      </w:r>
+      <w:r>
+        <w:rPr>
+          <w:rFonts w:hint="eastAsia"/>
+          <w:noProof/>
+        </w:rPr>
+        <mc:AlternateContent>
+          <mc:Choice Requires="wps">
+            <w:drawing>
+              <wp:anchor distT="0" distB="0" distL="114300" distR="114300" simplePos="0" relativeHeight="251686912" behindDoc="0" locked="0" layoutInCell="1" allowOverlap="1" wp14:anchorId="247396C1" wp14:editId="016B31F9">
+                <wp:simplePos x="0" y="0"/>
+                <wp:positionH relativeFrom="column">
+                  <wp:posOffset>4209732</wp:posOffset>
+                </wp:positionH>
+                <wp:positionV relativeFrom="paragraph">
+                  <wp:posOffset>928688</wp:posOffset>
+                </wp:positionV>
+                <wp:extent cx="280987" cy="171450"/>
+                <wp:effectExtent l="38100" t="0" r="24130" b="57150"/>
+                <wp:wrapNone/>
+                <wp:docPr id="33" name="직선 화살표 연결선 33"/>
+                <wp:cNvGraphicFramePr/>
+                <a:graphic xmlns:a="http://schemas.openxmlformats.org/drawingml/2006/main">
+                  <a:graphicData uri="http://schemas.microsoft.com/office/word/2010/wordprocessingShape">
+                    <wps:wsp>
+                      <wps:cNvCnPr/>
+                      <wps:spPr>
+                        <a:xfrm flipH="1">
+                          <a:off x="0" y="0"/>
+                          <a:ext cx="280987" cy="171450"/>
+                        </a:xfrm>
+                        <a:prstGeom prst="straightConnector1">
+                          <a:avLst/>
+                        </a:prstGeom>
+                        <a:ln>
+                          <a:tailEnd type="triangle"/>
+                        </a:ln>
+                      </wps:spPr>
+                      <wps:style>
+                        <a:lnRef idx="1">
+                          <a:schemeClr val="accent1"/>
+                        </a:lnRef>
+                        <a:fillRef idx="0">
+                          <a:schemeClr val="accent1"/>
+                        </a:fillRef>
+                        <a:effectRef idx="0">
+                          <a:schemeClr val="accent1"/>
+                        </a:effectRef>
+                        <a:fontRef idx="minor">
+                          <a:schemeClr val="tx1"/>
+                        </a:fontRef>
+                      </wps:style>
+                      <wps:bodyPr/>
+                    </wps:wsp>
+                  </a:graphicData>
+                </a:graphic>
+              </wp:anchor>
+            </w:drawing>
+          </mc:Choice>
+          <mc:Fallback>
+            <w:pict>
+              <v:shape w14:anchorId="370F782F" id="직선 화살표 연결선 33" o:spid="_x0000_s1026" type="#_x0000_t32" style="position:absolute;left:0;text-align:left;margin-left:331.45pt;margin-top:73.15pt;width:22.1pt;height:13.5pt;flip:x;z-index:251686912;visibility:visible;mso-wrap-style:square;mso-wrap-distance-left:9pt;mso-wrap-distance-top:0;mso-wrap-distance-right:9pt;mso-wrap-distance-bottom:0;mso-position-horizontal:absolute;mso-position-horizontal-relative:text;mso-position-vertical:absolute;mso-position-vertical-relative:text" o:gfxdata="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" strokecolor="#5b9bd5 [3204]" strokeweight=".5pt">
+                <v:stroke endarrow="block" joinstyle="miter"/>
+              </v:shape>
+            </w:pict>
+          </mc:Fallback>
+        </mc:AlternateContent>
+      </w:r>
+      <w:r>
+        <w:rPr>
+          <w:rFonts w:hint="eastAsia"/>
+          <w:noProof/>
+        </w:rPr>
+        <mc:AlternateContent>
+          <mc:Choice Requires="wps">
+            <w:drawing>
+              <wp:anchor distT="0" distB="0" distL="114300" distR="114300" simplePos="0" relativeHeight="251680768" behindDoc="0" locked="0" layoutInCell="1" allowOverlap="1" wp14:anchorId="0868D85B" wp14:editId="3940C5B2">
+                <wp:simplePos x="0" y="0"/>
+                <wp:positionH relativeFrom="column">
+                  <wp:posOffset>3414395</wp:posOffset>
+                </wp:positionH>
+                <wp:positionV relativeFrom="paragraph">
+                  <wp:posOffset>1304925</wp:posOffset>
+                </wp:positionV>
+                <wp:extent cx="280987" cy="171450"/>
+                <wp:effectExtent l="38100" t="0" r="24130" b="57150"/>
+                <wp:wrapNone/>
+                <wp:docPr id="30" name="직선 화살표 연결선 30"/>
+                <wp:cNvGraphicFramePr/>
+                <a:graphic xmlns:a="http://schemas.openxmlformats.org/drawingml/2006/main">
+                  <a:graphicData uri="http://schemas.microsoft.com/office/word/2010/wordprocessingShape">
+                    <wps:wsp>
+                      <wps:cNvCnPr/>
+                      <wps:spPr>
+                        <a:xfrm flipH="1">
+                          <a:off x="0" y="0"/>
+                          <a:ext cx="280987" cy="171450"/>
+                        </a:xfrm>
+                        <a:prstGeom prst="straightConnector1">
+                          <a:avLst/>
+                        </a:prstGeom>
+                        <a:ln>
+                          <a:tailEnd type="triangle"/>
+                        </a:ln>
+                      </wps:spPr>
+                      <wps:style>
+                        <a:lnRef idx="1">
+                          <a:schemeClr val="accent1"/>
+                        </a:lnRef>
+                        <a:fillRef idx="0">
+                          <a:schemeClr val="accent1"/>
+                        </a:fillRef>
+                        <a:effectRef idx="0">
+                          <a:schemeClr val="accent1"/>
+                        </a:effectRef>
+                        <a:fontRef idx="minor">
+                          <a:schemeClr val="tx1"/>
+                        </a:fontRef>
+                      </wps:style>
+                      <wps:bodyPr/>
+                    </wps:wsp>
+                  </a:graphicData>
+                </a:graphic>
+              </wp:anchor>
+            </w:drawing>
+          </mc:Choice>
+          <mc:Fallback>
+            <w:pict>
+              <v:shape w14:anchorId="2F1F49C7" id="직선 화살표 연결선 30" o:spid="_x0000_s1026" type="#_x0000_t32" style="position:absolute;left:0;text-align:left;margin-left:268.85pt;margin-top:102.75pt;width:22.1pt;height:13.5pt;flip:x;z-index:251680768;visibility:visible;mso-wrap-style:square;mso-wrap-distance-left:9pt;mso-wrap-distance-top:0;mso-wrap-distance-right:9pt;mso-wrap-distance-bottom:0;mso-position-horizontal:absolute;mso-position-horizontal-relative:text;mso-position-vertical:absolute;mso-position-vertical-relative:text" o:gfxdata="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" strokecolor="#5b9bd5 [3204]" strokeweight=".5pt">
+                <v:stroke endarrow="block" joinstyle="miter"/>
+              </v:shape>
+            </w:pict>
+          </mc:Fallback>
+        </mc:AlternateContent>
+      </w:r>
+      <w:r>
+        <w:rPr>
+          <w:rFonts w:hint="eastAsia"/>
+          <w:noProof/>
+        </w:rPr>
+        <mc:AlternateContent>
+          <mc:Choice Requires="wps">
+            <w:drawing>
+              <wp:anchor distT="0" distB="0" distL="114300" distR="114300" simplePos="0" relativeHeight="251682816" behindDoc="0" locked="0" layoutInCell="1" allowOverlap="1" wp14:anchorId="04ED0A35" wp14:editId="14AD4875">
+                <wp:simplePos x="0" y="0"/>
+                <wp:positionH relativeFrom="column">
+                  <wp:posOffset>1871345</wp:posOffset>
+                </wp:positionH>
+                <wp:positionV relativeFrom="paragraph">
+                  <wp:posOffset>1285875</wp:posOffset>
+                </wp:positionV>
+                <wp:extent cx="280987" cy="171450"/>
+                <wp:effectExtent l="38100" t="0" r="24130" b="57150"/>
+                <wp:wrapNone/>
+                <wp:docPr id="31" name="직선 화살표 연결선 31"/>
+                <wp:cNvGraphicFramePr/>
+                <a:graphic xmlns:a="http://schemas.openxmlformats.org/drawingml/2006/main">
+                  <a:graphicData uri="http://schemas.microsoft.com/office/word/2010/wordprocessingShape">
+                    <wps:wsp>
+                      <wps:cNvCnPr/>
+                      <wps:spPr>
+                        <a:xfrm flipH="1">
+                          <a:off x="0" y="0"/>
+                          <a:ext cx="280987" cy="171450"/>
+                        </a:xfrm>
+                        <a:prstGeom prst="straightConnector1">
+                          <a:avLst/>
+                        </a:prstGeom>
+                        <a:ln>
+                          <a:tailEnd type="triangle"/>
+                        </a:ln>
+                      </wps:spPr>
+                      <wps:style>
+                        <a:lnRef idx="1">
+                          <a:schemeClr val="accent1"/>
+                        </a:lnRef>
+                        <a:fillRef idx="0">
+                          <a:schemeClr val="accent1"/>
+                        </a:fillRef>
+                        <a:effectRef idx="0">
+                          <a:schemeClr val="accent1"/>
+                        </a:effectRef>
+                        <a:fontRef idx="minor">
+                          <a:schemeClr val="tx1"/>
+                        </a:fontRef>
+                      </wps:style>
+                      <wps:bodyPr/>
+                    </wps:wsp>
+                  </a:graphicData>
+                </a:graphic>
+              </wp:anchor>
+            </w:drawing>
+          </mc:Choice>
+          <mc:Fallback>
+            <w:pict>
+              <v:shape w14:anchorId="7F6EC974" id="직선 화살표 연결선 31" o:spid="_x0000_s1026" type="#_x0000_t32" style="position:absolute;left:0;text-align:left;margin-left:147.35pt;margin-top:101.25pt;width:22.1pt;height:13.5pt;flip:x;z-index:251682816;visibility:visible;mso-wrap-style:square;mso-wrap-distance-left:9pt;mso-wrap-distance-top:0;mso-wrap-distance-right:9pt;mso-wrap-distance-bottom:0;mso-position-horizontal:absolute;mso-position-horizontal-relative:text;mso-position-vertical:absolute;mso-position-vertical-relative:text" o:gfxdata="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" strokecolor="#5b9bd5 [3204]" strokeweight=".5pt">
+                <v:stroke endarrow="block" joinstyle="miter"/>
+              </v:shape>
+            </w:pict>
+          </mc:Fallback>
+        </mc:AlternateContent>
+      </w:r>
+      <w:r>
+        <w:rPr>
+          <w:rFonts w:hint="eastAsia"/>
+          <w:noProof/>
+        </w:rPr>
+        <mc:AlternateContent>
+          <mc:Choice Requires="wps">
+            <w:drawing>
+              <wp:anchor distT="0" distB="0" distL="114300" distR="114300" simplePos="0" relativeHeight="251684864" behindDoc="0" locked="0" layoutInCell="1" allowOverlap="1" wp14:anchorId="56C162A1" wp14:editId="53F1A82F">
+                <wp:simplePos x="0" y="0"/>
+                <wp:positionH relativeFrom="column">
+                  <wp:posOffset>2466658</wp:posOffset>
+                </wp:positionH>
+                <wp:positionV relativeFrom="paragraph">
+                  <wp:posOffset>785495</wp:posOffset>
+                </wp:positionV>
+                <wp:extent cx="280987" cy="171450"/>
+                <wp:effectExtent l="38100" t="0" r="24130" b="57150"/>
+                <wp:wrapNone/>
+                <wp:docPr id="32" name="직선 화살표 연결선 32"/>
+                <wp:cNvGraphicFramePr/>
+                <a:graphic xmlns:a="http://schemas.openxmlformats.org/drawingml/2006/main">
+                  <a:graphicData uri="http://schemas.microsoft.com/office/word/2010/wordprocessingShape">
+                    <wps:wsp>
+                      <wps:cNvCnPr/>
+                      <wps:spPr>
+                        <a:xfrm flipH="1">
+                          <a:off x="0" y="0"/>
+                          <a:ext cx="280987" cy="171450"/>
+                        </a:xfrm>
+                        <a:prstGeom prst="straightConnector1">
+                          <a:avLst/>
+                        </a:prstGeom>
+                        <a:ln>
+                          <a:tailEnd type="triangle"/>
+                        </a:ln>
+                      </wps:spPr>
+                      <wps:style>
+                        <a:lnRef idx="1">
+                          <a:schemeClr val="accent1"/>
+                        </a:lnRef>
+                        <a:fillRef idx="0">
+                          <a:schemeClr val="accent1"/>
+                        </a:fillRef>
+                        <a:effectRef idx="0">
+                          <a:schemeClr val="accent1"/>
+                        </a:effectRef>
+                        <a:fontRef idx="minor">
+                          <a:schemeClr val="tx1"/>
+                        </a:fontRef>
+                      </wps:style>
+                      <wps:bodyPr/>
+                    </wps:wsp>
+                  </a:graphicData>
+                </a:graphic>
+              </wp:anchor>
+            </w:drawing>
+          </mc:Choice>
+          <mc:Fallback>
+            <w:pict>
+              <v:shape w14:anchorId="1CD7746A" id="직선 화살표 연결선 32" o:spid="_x0000_s1026" type="#_x0000_t32" style="position:absolute;left:0;text-align:left;margin-left:194.25pt;margin-top:61.85pt;width:22.1pt;height:13.5pt;flip:x;z-index:251684864;visibility:visible;mso-wrap-style:square;mso-wrap-distance-left:9pt;mso-wrap-distance-top:0;mso-wrap-distance-right:9pt;mso-wrap-distance-bottom:0;mso-position-horizontal:absolute;mso-position-horizontal-relative:text;mso-position-vertical:absolute;mso-position-vertical-relative:text" o:gfxdata="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" strokecolor="#5b9bd5 [3204]" strokeweight=".5pt">
+                <v:stroke endarrow="block" joinstyle="miter"/>
+              </v:shape>
+            </w:pict>
+          </mc:Fallback>
+        </mc:AlternateContent>
+      </w:r>
+      <w:r>
+        <w:rPr>
+          <w:rFonts w:hint="eastAsia"/>
+          <w:noProof/>
+        </w:rPr>
+        <mc:AlternateContent>
+          <mc:Choice Requires="wps">
+            <w:drawing>
+              <wp:anchor distT="0" distB="0" distL="114300" distR="114300" simplePos="0" relativeHeight="251678720" behindDoc="0" locked="0" layoutInCell="1" allowOverlap="1" wp14:anchorId="70700CC1" wp14:editId="15A64DCA">
+                <wp:simplePos x="0" y="0"/>
+                <wp:positionH relativeFrom="column">
+                  <wp:posOffset>3252788</wp:posOffset>
+                </wp:positionH>
+                <wp:positionV relativeFrom="paragraph">
+                  <wp:posOffset>390525</wp:posOffset>
+                </wp:positionV>
+                <wp:extent cx="280987" cy="171450"/>
+                <wp:effectExtent l="38100" t="0" r="24130" b="57150"/>
+                <wp:wrapNone/>
+                <wp:docPr id="29" name="직선 화살표 연결선 29"/>
+                <wp:cNvGraphicFramePr/>
+                <a:graphic xmlns:a="http://schemas.openxmlformats.org/drawingml/2006/main">
+                  <a:graphicData uri="http://schemas.microsoft.com/office/word/2010/wordprocessingShape">
+                    <wps:wsp>
+                      <wps:cNvCnPr/>
+                      <wps:spPr>
+                        <a:xfrm flipH="1">
+                          <a:off x="0" y="0"/>
+                          <a:ext cx="280987" cy="171450"/>
+                        </a:xfrm>
+                        <a:prstGeom prst="straightConnector1">
+                          <a:avLst/>
+                        </a:prstGeom>
+                        <a:ln>
+                          <a:tailEnd type="triangle"/>
+                        </a:ln>
+                      </wps:spPr>
+                      <wps:style>
+                        <a:lnRef idx="1">
+                          <a:schemeClr val="accent1"/>
+                        </a:lnRef>
+                        <a:fillRef idx="0">
+                          <a:schemeClr val="accent1"/>
+                        </a:fillRef>
+                        <a:effectRef idx="0">
+                          <a:schemeClr val="accent1"/>
+                        </a:effectRef>
+                        <a:fontRef idx="minor">
+                          <a:schemeClr val="tx1"/>
+                        </a:fontRef>
+                      </wps:style>
+                      <wps:bodyPr/>
+                    </wps:wsp>
+                  </a:graphicData>
+                </a:graphic>
+              </wp:anchor>
+            </w:drawing>
+          </mc:Choice>
+          <mc:Fallback>
+            <w:pict>
+              <v:shape w14:anchorId="7ADC46A6" id="직선 화살표 연결선 29" o:spid="_x0000_s1026" type="#_x0000_t32" style="position:absolute;left:0;text-align:left;margin-left:256.15pt;margin-top:30.75pt;width:22.1pt;height:13.5pt;flip:x;z-index:251678720;visibility:visible;mso-wrap-style:square;mso-wrap-distance-left:9pt;mso-wrap-distance-top:0;mso-wrap-distance-right:9pt;mso-wrap-distance-bottom:0;mso-position-horizontal:absolute;mso-position-horizontal-relative:text;mso-position-vertical:absolute;mso-position-vertical-relative:text" o:gfxdata="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" strokecolor="#5b9bd5 [3204]" strokeweight=".5pt">
+                <v:stroke endarrow="block" joinstyle="miter"/>
+              </v:shape>
+            </w:pict>
+          </mc:Fallback>
+        </mc:AlternateContent>
+      </w:r>
+      <w:r>
+        <w:rPr>
+          <w:rFonts w:hint="eastAsia"/>
+          <w:noProof/>
+        </w:rPr>
+        <mc:AlternateContent>
+          <mc:Choice Requires="wps">
+            <w:drawing>
+              <wp:anchor distT="0" distB="0" distL="114300" distR="114300" simplePos="0" relativeHeight="251677696" behindDoc="0" locked="0" layoutInCell="1" allowOverlap="1" wp14:anchorId="5C496798" wp14:editId="07182011">
+                <wp:simplePos x="0" y="0"/>
+                <wp:positionH relativeFrom="column">
+                  <wp:posOffset>3585845</wp:posOffset>
+                </wp:positionH>
+                <wp:positionV relativeFrom="paragraph">
+                  <wp:posOffset>147320</wp:posOffset>
+                </wp:positionV>
+                <wp:extent cx="404813" cy="314325"/>
+                <wp:effectExtent l="0" t="0" r="14605" b="28575"/>
+                <wp:wrapNone/>
+                <wp:docPr id="28" name="직사각형 28"/>
+                <wp:cNvGraphicFramePr/>
+                <a:graphic xmlns:a="http://schemas.openxmlformats.org/drawingml/2006/main">
+                  <a:graphicData uri="http://schemas.microsoft.com/office/word/2010/wordprocessingShape">
+                    <wps:wsp>
+                      <wps:cNvSpPr/>
+                      <wps:spPr>
+                        <a:xfrm>
+                          <a:off x="0" y="0"/>
+                          <a:ext cx="404813" cy="314325"/>
+                        </a:xfrm>
+                        <a:prstGeom prst="rect">
+                          <a:avLst/>
+                        </a:prstGeom>
+                      </wps:spPr>
+                      <wps:style>
+                        <a:lnRef idx="2">
+                          <a:schemeClr val="accent1">
+                            <a:shade val="50000"/>
+                          </a:schemeClr>
+                        </a:lnRef>
+                        <a:fillRef idx="1">
+                          <a:schemeClr val="accent1"/>
+                        </a:fillRef>
+                        <a:effectRef idx="0">
+                          <a:schemeClr val="accent1"/>
+                        </a:effectRef>
+                        <a:fontRef idx="minor">
+                          <a:schemeClr val="lt1"/>
+                        </a:fontRef>
+                      </wps:style>
+                      <wps:txbx>
+                        <w:txbxContent>
+                          <w:p>
+                            <w:pPr>
+                              <w:jc w:val="center"/>
+                            </w:pPr>
+                            <w:r>
+                              <w:rPr>
+                                <w:rFonts w:hint="eastAsia"/>
+                              </w:rPr>
+                              <w:t>28</w:t>
+                            </w:r>
+                          </w:p>
+                        </w:txbxContent>
+                      </wps:txbx>
+                      <wps:bodyPr rot="0" spcFirstLastPara="0" vertOverflow="overflow" horzOverflow="overflow" vert="horz" wrap="square" lIns="91440" tIns="45720" rIns="91440" bIns="45720" numCol="1" spcCol="0" rtlCol="0" fromWordArt="0" anchor="ctr" anchorCtr="0" forceAA="0" compatLnSpc="1">
+                        <a:prstTxWarp prst="textNoShape">
+                          <a:avLst/>
+                        </a:prstTxWarp>
+                        <a:noAutofit/>
+                      </wps:bodyPr>
+                    </wps:wsp>
+                  </a:graphicData>
+                </a:graphic>
+                <wp14:sizeRelH relativeFrom="margin">
+                  <wp14:pctWidth>0</wp14:pctWidth>
+                </wp14:sizeRelH>
+                <wp14:sizeRelV relativeFrom="margin">
+                  <wp14:pctHeight>0</wp14:pctHeight>
+                </wp14:sizeRelV>
+              </wp:anchor>
+            </w:drawing>
+          </mc:Choice>
+          <mc:Fallback>
+            <w:pict>
+              <v:rect w14:anchorId="5C496798" id="직사각형 28" o:spid="_x0000_s1026" style="position:absolute;left:0;text-align:left;margin-left:282.35pt;margin-top:11.6pt;width:31.9pt;height:24.75pt;z-index:251677696;visibility:visible;mso-wrap-style:square;mso-width-percent:0;mso-height-percent:0;mso-wrap-distance-left:9pt;mso-wrap-distance-top:0;mso-wrap-distance-right:9pt;mso-wrap-distance-bottom:0;mso-position-horizontal:absolute;mso-position-horizontal-relative:text;mso-position-vertical:absolute;mso-position-vertical-relative:text;mso-width-percent:0;mso-height-percent:0;mso-width-relative:margin;mso-height-relative:margin;v-text-anchor:middle" o:gfxdata="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" fillcolor="#5b9bd5 [3204]" strokecolor="#1f4d78 [1604]" strokeweight="1pt">
+                <v:textbox>
+                  <w:txbxContent>
+                    <w:p>
+                      <w:pPr>
+                        <w:jc w:val="center"/>
+                      </w:pPr>
+                      <w:r>
+                        <w:rPr>
+                          <w:rFonts w:hint="eastAsia"/>
+                        </w:rPr>
+                        <w:t>28</w:t>
+                      </w:r>
+                    </w:p>
+                  </w:txbxContent>
+                </v:textbox>
+              </v:rect>
+            </w:pict>
+          </mc:Fallback>
+        </mc:AlternateContent>
+      </w:r>
+      <w:r>
+        <w:rPr>
+          <w:rFonts w:hint="eastAsia"/>
+          <w:noProof/>
+        </w:rPr>
+        <mc:AlternateContent>
+          <mc:Choice Requires="wps">
+            <w:drawing>
+              <wp:anchor distT="0" distB="0" distL="114300" distR="114300" simplePos="0" relativeHeight="251669504" behindDoc="0" locked="0" layoutInCell="1" allowOverlap="1" wp14:anchorId="20DE3C01" wp14:editId="08B0C53D">
+                <wp:simplePos x="0" y="0"/>
+                <wp:positionH relativeFrom="column">
+                  <wp:posOffset>3342957</wp:posOffset>
+                </wp:positionH>
+                <wp:positionV relativeFrom="paragraph">
+                  <wp:posOffset>1028383</wp:posOffset>
+                </wp:positionV>
+                <wp:extent cx="404813" cy="314325"/>
+                <wp:effectExtent l="0" t="0" r="14605" b="28575"/>
+                <wp:wrapNone/>
+                <wp:docPr id="24" name="직사각형 24"/>
+                <wp:cNvGraphicFramePr/>
+                <a:graphic xmlns:a="http://schemas.openxmlformats.org/drawingml/2006/main">
+                  <a:graphicData uri="http://schemas.microsoft.com/office/word/2010/wordprocessingShape">
+                    <wps:wsp>
+                      <wps:cNvSpPr/>
+                      <wps:spPr>
+                        <a:xfrm>
+                          <a:off x="0" y="0"/>
+                          <a:ext cx="404813" cy="314325"/>
+                        </a:xfrm>
+                        <a:prstGeom prst="rect">
+                          <a:avLst/>
+                        </a:prstGeom>
+                      </wps:spPr>
+                      <wps:style>
+                        <a:lnRef idx="2">
+                          <a:schemeClr val="accent1">
+                            <a:shade val="50000"/>
+                          </a:schemeClr>
+                        </a:lnRef>
+                        <a:fillRef idx="1">
+                          <a:schemeClr val="accent1"/>
+                        </a:fillRef>
+                        <a:effectRef idx="0">
+                          <a:schemeClr val="accent1"/>
+                        </a:effectRef>
+                        <a:fontRef idx="minor">
+                          <a:schemeClr val="lt1"/>
+                        </a:fontRef>
+                      </wps:style>
+                      <wps:txbx>
+                        <w:txbxContent>
+                          <w:p>
+                            <w:pPr>
+                              <w:jc w:val="center"/>
+                            </w:pPr>
+                            <w:r>
+                              <w:t>15</w:t>
+                            </w:r>
+                          </w:p>
+                        </w:txbxContent>
+                      </wps:txbx>
+                      <wps:bodyPr rot="0" spcFirstLastPara="0" vertOverflow="overflow" horzOverflow="overflow" vert="horz" wrap="square" lIns="91440" tIns="45720" rIns="91440" bIns="45720" numCol="1" spcCol="0" rtlCol="0" fromWordArt="0" anchor="ctr" anchorCtr="0" forceAA="0" compatLnSpc="1">
+                        <a:prstTxWarp prst="textNoShape">
+                          <a:avLst/>
+                        </a:prstTxWarp>
+                        <a:noAutofit/>
+                      </wps:bodyPr>
+                    </wps:wsp>
+                  </a:graphicData>
+                </a:graphic>
+                <wp14:sizeRelH relativeFrom="margin">
+                  <wp14:pctWidth>0</wp14:pctWidth>
+                </wp14:sizeRelH>
+                <wp14:sizeRelV relativeFrom="margin">
+                  <wp14:pctHeight>0</wp14:pctHeight>
+                </wp14:sizeRelV>
+              </wp:anchor>
+            </w:drawing>
+          </mc:Choice>
+          <mc:Fallback>
+            <w:pict>
+              <v:rect w14:anchorId="20DE3C01" id="직사각형 24" o:spid="_x0000_s1027" style="position:absolute;left:0;text-align:left;margin-left:263.2pt;margin-top:81pt;width:31.9pt;height:24.75pt;z-index:251669504;visibility:visible;mso-wrap-style:square;mso-width-percent:0;mso-height-percent:0;mso-wrap-distance-left:9pt;mso-wrap-distance-top:0;mso-wrap-distance-right:9pt;mso-wrap-distance-bottom:0;mso-position-horizontal:absolute;mso-position-horizontal-relative:text;mso-position-vertical:absolute;mso-position-vertical-relative:text;mso-width-percent:0;mso-height-percent:0;mso-width-relative:margin;mso-height-relative:margin;v-text-anchor:middle" o:gfxdata="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" fillcolor="#5b9bd5 [3204]" strokecolor="#1f4d78 [1604]" strokeweight="1pt">
+                <v:textbox>
+                  <w:txbxContent>
+                    <w:p>
+                      <w:pPr>
+                        <w:jc w:val="center"/>
+                      </w:pPr>
+                      <w:r>
+                        <w:t>15</w:t>
+                      </w:r>
+                    </w:p>
+                  </w:txbxContent>
+                </v:textbox>
+              </v:rect>
+            </w:pict>
+          </mc:Fallback>
+        </mc:AlternateContent>
+      </w:r>
+      <w:r>
+        <w:rPr>
+          <w:rFonts w:hint="eastAsia"/>
+          <w:noProof/>
+        </w:rPr>
+        <mc:AlternateContent>
+          <mc:Choice Requires="wps">
+            <w:drawing>
+              <wp:anchor distT="0" distB="0" distL="114300" distR="114300" simplePos="0" relativeHeight="251659264" behindDoc="0" locked="0" layoutInCell="1" allowOverlap="1" wp14:anchorId="008B6498" wp14:editId="7E9ECDDE">
+                <wp:simplePos x="0" y="0"/>
+                <wp:positionH relativeFrom="column">
+                  <wp:posOffset>3090545</wp:posOffset>
+                </wp:positionH>
+                <wp:positionV relativeFrom="paragraph">
+                  <wp:posOffset>1528445</wp:posOffset>
+                </wp:positionV>
+                <wp:extent cx="404813" cy="314325"/>
+                <wp:effectExtent l="0" t="0" r="14605" b="28575"/>
+                <wp:wrapNone/>
+                <wp:docPr id="8" name="직사각형 8"/>
+                <wp:cNvGraphicFramePr/>
+                <a:graphic xmlns:a="http://schemas.openxmlformats.org/drawingml/2006/main">
+                  <a:graphicData uri="http://schemas.microsoft.com/office/word/2010/wordprocessingShape">
+                    <wps:wsp>
+                      <wps:cNvSpPr/>
+                      <wps:spPr>
+                        <a:xfrm>
+                          <a:off x="0" y="0"/>
+                          <a:ext cx="404813" cy="314325"/>
+                        </a:xfrm>
+                        <a:prstGeom prst="rect">
+                          <a:avLst/>
+                        </a:prstGeom>
+                      </wps:spPr>
+                      <wps:style>
+                        <a:lnRef idx="2">
+                          <a:schemeClr val="accent1">
+                            <a:shade val="50000"/>
+                          </a:schemeClr>
+                        </a:lnRef>
+                        <a:fillRef idx="1">
+                          <a:schemeClr val="accent1"/>
+                        </a:fillRef>
+                        <a:effectRef idx="0">
+                          <a:schemeClr val="accent1"/>
+                        </a:effectRef>
+                        <a:fontRef idx="minor">
+                          <a:schemeClr val="lt1"/>
+                        </a:fontRef>
+                      </wps:style>
+                      <wps:txbx>
+                        <w:txbxContent>
+                          <w:p>
+                            <w:pPr>
+                              <w:jc w:val="center"/>
+                            </w:pPr>
+                            <w:r>
+                              <w:t>5</w:t>
+                            </w:r>
+                          </w:p>
+                        </w:txbxContent>
+                      </wps:txbx>
+                      <wps:bodyPr rot="0" spcFirstLastPara="0" vertOverflow="overflow" horzOverflow="overflow" vert="horz" wrap="square" lIns="91440" tIns="45720" rIns="91440" bIns="45720" numCol="1" spcCol="0" rtlCol="0" fromWordArt="0" anchor="ctr" anchorCtr="0" forceAA="0" compatLnSpc="1">
+                        <a:prstTxWarp prst="textNoShape">
+                          <a:avLst/>
+                        </a:prstTxWarp>
+                        <a:noAutofit/>
+                      </wps:bodyPr>
+                    </wps:wsp>
+                  </a:graphicData>
+                </a:graphic>
+                <wp14:sizeRelH relativeFrom="margin">
+                  <wp14:pctWidth>0</wp14:pctWidth>
+                </wp14:sizeRelH>
+                <wp14:sizeRelV relativeFrom="margin">
+                  <wp14:pctHeight>0</wp14:pctHeight>
+                </wp14:sizeRelV>
+              </wp:anchor>
+            </w:drawing>
+          </mc:Choice>
+          <mc:Fallback>
+            <w:pict>
+              <v:rect w14:anchorId="008B6498" id="직사각형 8" o:spid="_x0000_s1028" style="position:absolute;left:0;text-align:left;margin-left:243.35pt;margin-top:120.35pt;width:31.9pt;height:24.75pt;z-index:251659264;visibility:visible;mso-wrap-style:square;mso-width-percent:0;mso-height-percent:0;mso-wrap-distance-left:9pt;mso-wrap-distance-top:0;mso-wrap-distance-right:9pt;mso-wrap-distance-bottom:0;mso-position-horizontal:absolute;mso-position-horizontal-relative:text;mso-position-vertical:absolute;mso-position-vertical-relative:text;mso-width-percent:0;mso-height-percent:0;mso-width-relative:margin;mso-height-relative:margin;v-text-anchor:middle" o:gfxdata="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" fillcolor="#5b9bd5 [3204]" strokecolor="#1f4d78 [1604]" strokeweight="1pt">
+                <v:textbox>
+                  <w:txbxContent>
+                    <w:p>
+                      <w:pPr>
+                        <w:jc w:val="center"/>
+                      </w:pPr>
+                      <w:r>
+                        <w:t>5</w:t>
+                      </w:r>
+                    </w:p>
+                  </w:txbxContent>
+                </v:textbox>
+              </v:rect>
+            </w:pict>
+          </mc:Fallback>
+        </mc:AlternateContent>
+      </w:r>
+      <w:r>
+        <w:rPr>
+          <w:rFonts w:hint="eastAsia"/>
+          <w:noProof/>
+        </w:rPr>
+        <mc:AlternateContent>
+          <mc:Choice Requires="wps">
+            <w:drawing>
+              <wp:anchor distT="0" distB="0" distL="114300" distR="114300" simplePos="0" relativeHeight="251661312" behindDoc="0" locked="0" layoutInCell="1" allowOverlap="1" wp14:anchorId="2D4CB5C3" wp14:editId="72E5BF72">
+                <wp:simplePos x="0" y="0"/>
+                <wp:positionH relativeFrom="column">
+                  <wp:posOffset>2557145</wp:posOffset>
+                </wp:positionH>
+                <wp:positionV relativeFrom="paragraph">
+                  <wp:posOffset>1518603</wp:posOffset>
+                </wp:positionV>
+                <wp:extent cx="404813" cy="314325"/>
+                <wp:effectExtent l="0" t="0" r="14605" b="28575"/>
+                <wp:wrapNone/>
+                <wp:docPr id="20" name="직사각형 20"/>
+                <wp:cNvGraphicFramePr/>
+                <a:graphic xmlns:a="http://schemas.openxmlformats.org/drawingml/2006/main">
+                  <a:graphicData uri="http://schemas.microsoft.com/office/word/2010/wordprocessingShape">
+                    <wps:wsp>
+                      <wps:cNvSpPr/>
+                      <wps:spPr>
+                        <a:xfrm>
+                          <a:off x="0" y="0"/>
+                          <a:ext cx="404813" cy="314325"/>
+                        </a:xfrm>
+                        <a:prstGeom prst="rect">
+                          <a:avLst/>
+                        </a:prstGeom>
+                      </wps:spPr>
+                      <wps:style>
+                        <a:lnRef idx="2">
+                          <a:schemeClr val="accent1">
+                            <a:shade val="50000"/>
+                          </a:schemeClr>
+                        </a:lnRef>
+                        <a:fillRef idx="1">
+                          <a:schemeClr val="accent1"/>
+                        </a:fillRef>
+                        <a:effectRef idx="0">
+                          <a:schemeClr val="accent1"/>
+                        </a:effectRef>
+                        <a:fontRef idx="minor">
+                          <a:schemeClr val="lt1"/>
+                        </a:fontRef>
+                      </wps:style>
+                      <wps:txbx>
+                        <w:txbxContent>
+                          <w:p>
+                            <w:pPr>
+                              <w:jc w:val="center"/>
+                            </w:pPr>
+                            <w:r>
+                              <w:rPr>
+                                <w:rFonts w:hint="eastAsia"/>
+                              </w:rPr>
+                              <w:t>24</w:t>
+                            </w:r>
+                          </w:p>
+                        </w:txbxContent>
+                      </wps:txbx>
+                      <wps:bodyPr rot="0" spcFirstLastPara="0" vertOverflow="overflow" horzOverflow="overflow" vert="horz" wrap="square" lIns="91440" tIns="45720" rIns="91440" bIns="45720" numCol="1" spcCol="0" rtlCol="0" fromWordArt="0" anchor="ctr" anchorCtr="0" forceAA="0" compatLnSpc="1">
+                        <a:prstTxWarp prst="textNoShape">
+                          <a:avLst/>
+                        </a:prstTxWarp>
+                        <a:noAutofit/>
+                      </wps:bodyPr>
+                    </wps:wsp>
+                  </a:graphicData>
+                </a:graphic>
+                <wp14:sizeRelH relativeFrom="margin">
+                  <wp14:pctWidth>0</wp14:pctWidth>
+                </wp14:sizeRelH>
+                <wp14:sizeRelV relativeFrom="margin">
+                  <wp14:pctHeight>0</wp14:pctHeight>
+                </wp14:sizeRelV>
+              </wp:anchor>
+            </w:drawing>
+          </mc:Choice>
+          <mc:Fallback>
+            <w:pict>
+              <v:rect w14:anchorId="2D4CB5C3" id="직사각형 20" o:spid="_x0000_s1029" style="position:absolute;left:0;text-align:left;margin-left:201.35pt;margin-top:119.6pt;width:31.9pt;height:24.75pt;z-index:251661312;visibility:visible;mso-wrap-style:square;mso-width-percent:0;mso-height-percent:0;mso-wrap-distance-left:9pt;mso-wrap-distance-top:0;mso-wrap-distance-right:9pt;mso-wrap-distance-bottom:0;mso-position-horizontal:absolute;mso-position-horizontal-relative:text;mso-position-vertical:absolute;mso-position-vertical-relative:text;mso-width-percent:0;mso-height-percent:0;mso-width-relative:margin;mso-height-relative:margin;v-text-anchor:middle" o:gfxdata="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" fillcolor="#5b9bd5 [3204]" strokecolor="#1f4d78 [1604]" strokeweight="1pt">
+                <v:textbox>
+                  <w:txbxContent>
+                    <w:p>
+                      <w:pPr>
+                        <w:jc w:val="center"/>
+                      </w:pPr>
+                      <w:r>
+                        <w:rPr>
+                          <w:rFonts w:hint="eastAsia"/>
+                        </w:rPr>
+                        <w:t>24</w:t>
+                      </w:r>
+                    </w:p>
+                  </w:txbxContent>
+                </v:textbox>
+              </v:rect>
+            </w:pict>
+          </mc:Fallback>
+        </mc:AlternateContent>
+      </w:r>
+      <w:r>
+        <w:rPr>
+          <w:rFonts w:hint="eastAsia"/>
+          <w:noProof/>
+        </w:rPr>
+        <mc:AlternateContent>
+          <mc:Choice Requires="wps">
+            <w:drawing>
+              <wp:anchor distT="0" distB="0" distL="114300" distR="114300" simplePos="0" relativeHeight="251671552" behindDoc="0" locked="0" layoutInCell="1" allowOverlap="1" wp14:anchorId="72EE6ECC" wp14:editId="401D8803">
+                <wp:simplePos x="0" y="0"/>
+                <wp:positionH relativeFrom="column">
+                  <wp:posOffset>2204720</wp:posOffset>
+                </wp:positionH>
+                <wp:positionV relativeFrom="paragraph">
+                  <wp:posOffset>1009332</wp:posOffset>
+                </wp:positionV>
+                <wp:extent cx="404813" cy="314325"/>
+                <wp:effectExtent l="0" t="0" r="14605" b="28575"/>
+                <wp:wrapNone/>
+                <wp:docPr id="25" name="직사각형 25"/>
+                <wp:cNvGraphicFramePr/>
+                <a:graphic xmlns:a="http://schemas.openxmlformats.org/drawingml/2006/main">
+                  <a:graphicData uri="http://schemas.microsoft.com/office/word/2010/wordprocessingShape">
+                    <wps:wsp>
+                      <wps:cNvSpPr/>
+                      <wps:spPr>
+                        <a:xfrm>
+                          <a:off x="0" y="0"/>
+                          <a:ext cx="404813" cy="314325"/>
+                        </a:xfrm>
+                        <a:prstGeom prst="rect">
+                          <a:avLst/>
+                        </a:prstGeom>
+                      </wps:spPr>
+                      <wps:style>
+                        <a:lnRef idx="2">
+                          <a:schemeClr val="accent1">
+                            <a:shade val="50000"/>
+                          </a:schemeClr>
+                        </a:lnRef>
+                        <a:fillRef idx="1">
+                          <a:schemeClr val="accent1"/>
+                        </a:fillRef>
+                        <a:effectRef idx="0">
+                          <a:schemeClr val="accent1"/>
+                        </a:effectRef>
+                        <a:fontRef idx="minor">
+                          <a:schemeClr val="lt1"/>
+                        </a:fontRef>
+                      </wps:style>
+                      <wps:txbx>
+                        <w:txbxContent>
+                          <w:p>
+                            <w:pPr>
+                              <w:jc w:val="center"/>
+                            </w:pPr>
+                            <w:r>
+                              <w:rPr>
+                                <w:rFonts w:hint="eastAsia"/>
+                              </w:rPr>
+                              <w:t>26</w:t>
+                            </w:r>
+                          </w:p>
+                        </w:txbxContent>
+                      </wps:txbx>
+                      <wps:bodyPr rot="0" spcFirstLastPara="0" vertOverflow="overflow" horzOverflow="overflow" vert="horz" wrap="square" lIns="91440" tIns="45720" rIns="91440" bIns="45720" numCol="1" spcCol="0" rtlCol="0" fromWordArt="0" anchor="ctr" anchorCtr="0" forceAA="0" compatLnSpc="1">
+                        <a:prstTxWarp prst="textNoShape">
+                          <a:avLst/>
+                        </a:prstTxWarp>
+                        <a:noAutofit/>
+                      </wps:bodyPr>
+                    </wps:wsp>
+                  </a:graphicData>
+                </a:graphic>
+                <wp14:sizeRelH relativeFrom="margin">
+                  <wp14:pctWidth>0</wp14:pctWidth>
+                </wp14:sizeRelH>
+                <wp14:sizeRelV relativeFrom="margin">
+                  <wp14:pctHeight>0</wp14:pctHeight>
+                </wp14:sizeRelV>
+              </wp:anchor>
+            </w:drawing>
+          </mc:Choice>
+          <mc:Fallback>
+            <w:pict>
+              <v:rect w14:anchorId="72EE6ECC" id="직사각형 25" o:spid="_x0000_s1030" style="position:absolute;left:0;text-align:left;margin-left:173.6pt;margin-top:79.45pt;width:31.9pt;height:24.75pt;z-index:251671552;visibility:visible;mso-wrap-style:square;mso-width-percent:0;mso-height-percent:0;mso-wrap-distance-left:9pt;mso-wrap-distance-top:0;mso-wrap-distance-right:9pt;mso-wrap-distance-bottom:0;mso-position-horizontal:absolute;mso-position-horizontal-relative:text;mso-position-vertical:absolute;mso-position-vertical-relative:text;mso-width-percent:0;mso-height-percent:0;mso-width-relative:margin;mso-height-relative:margin;v-text-anchor:middle" o:gfxdata="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" fillcolor="#5b9bd5 [3204]" strokecolor="#1f4d78 [1604]" strokeweight="1pt">
+                <v:textbox>
+                  <w:txbxContent>
+                    <w:p>
+                      <w:pPr>
+                        <w:jc w:val="center"/>
+                      </w:pPr>
+                      <w:r>
+                        <w:rPr>
+                          <w:rFonts w:hint="eastAsia"/>
+                        </w:rPr>
+                        <w:t>26</w:t>
+                      </w:r>
+                    </w:p>
+                  </w:txbxContent>
+                </v:textbox>
+              </v:rect>
+            </w:pict>
+          </mc:Fallback>
+        </mc:AlternateContent>
+      </w:r>
+      <w:r>
+        <w:rPr>
+          <w:rFonts w:hint="eastAsia"/>
+          <w:noProof/>
+        </w:rPr>
+        <mc:AlternateContent>
+          <mc:Choice Requires="wps">
+            <w:drawing>
+              <wp:anchor distT="0" distB="0" distL="114300" distR="114300" simplePos="0" relativeHeight="251675648" behindDoc="0" locked="0" layoutInCell="1" allowOverlap="1" wp14:anchorId="47F7B754" wp14:editId="0540DC00">
+                <wp:simplePos x="0" y="0"/>
+                <wp:positionH relativeFrom="column">
+                  <wp:posOffset>2799715</wp:posOffset>
+                </wp:positionH>
+                <wp:positionV relativeFrom="paragraph">
+                  <wp:posOffset>561340</wp:posOffset>
+                </wp:positionV>
+                <wp:extent cx="404813" cy="314325"/>
+                <wp:effectExtent l="0" t="0" r="14605" b="28575"/>
+                <wp:wrapNone/>
+                <wp:docPr id="27" name="직사각형 27"/>
+                <wp:cNvGraphicFramePr/>
+                <a:graphic xmlns:a="http://schemas.openxmlformats.org/drawingml/2006/main">
+                  <a:graphicData uri="http://schemas.microsoft.com/office/word/2010/wordprocessingShape">
+                    <wps:wsp>
+                      <wps:cNvSpPr/>
+                      <wps:spPr>
+                        <a:xfrm>
+                          <a:off x="0" y="0"/>
+                          <a:ext cx="404813" cy="314325"/>
+                        </a:xfrm>
+                        <a:prstGeom prst="rect">
+                          <a:avLst/>
+                        </a:prstGeom>
+                      </wps:spPr>
+                      <wps:style>
+                        <a:lnRef idx="2">
+                          <a:schemeClr val="accent1">
+                            <a:shade val="50000"/>
+                          </a:schemeClr>
+                        </a:lnRef>
+                        <a:fillRef idx="1">
+                          <a:schemeClr val="accent1"/>
+                        </a:fillRef>
+                        <a:effectRef idx="0">
+                          <a:schemeClr val="accent1"/>
+                        </a:effectRef>
+                        <a:fontRef idx="minor">
+                          <a:schemeClr val="lt1"/>
+                        </a:fontRef>
+                      </wps:style>
+                      <wps:txbx>
+                        <w:txbxContent>
+                          <w:p>
+                            <w:pPr>
+                              <w:jc w:val="center"/>
+                            </w:pPr>
+                            <w:r>
+                              <w:rPr>
+                                <w:rFonts w:hint="eastAsia"/>
+                              </w:rPr>
+                              <w:t>27</w:t>
+                            </w:r>
+                          </w:p>
+                        </w:txbxContent>
+                      </wps:txbx>
+                      <wps:bodyPr rot="0" spcFirstLastPara="0" vertOverflow="overflow" horzOverflow="overflow" vert="horz" wrap="square" lIns="91440" tIns="45720" rIns="91440" bIns="45720" numCol="1" spcCol="0" rtlCol="0" fromWordArt="0" anchor="ctr" anchorCtr="0" forceAA="0" compatLnSpc="1">
+                        <a:prstTxWarp prst="textNoShape">
+                          <a:avLst/>
+                        </a:prstTxWarp>
+                        <a:noAutofit/>
+                      </wps:bodyPr>
+                    </wps:wsp>
+                  </a:graphicData>
+                </a:graphic>
+                <wp14:sizeRelH relativeFrom="margin">
+                  <wp14:pctWidth>0</wp14:pctWidth>
+                </wp14:sizeRelH>
+                <wp14:sizeRelV relativeFrom="margin">
+                  <wp14:pctHeight>0</wp14:pctHeight>
+                </wp14:sizeRelV>
+              </wp:anchor>
+            </w:drawing>
+          </mc:Choice>
+          <mc:Fallback>
+            <w:pict>
+              <v:rect w14:anchorId="47F7B754" id="직사각형 27" o:spid="_x0000_s1031" style="position:absolute;left:0;text-align:left;margin-left:220.45pt;margin-top:44.2pt;width:31.9pt;height:24.75pt;z-index:251675648;visibility:visible;mso-wrap-style:square;mso-width-percent:0;mso-height-percent:0;mso-wrap-distance-left:9pt;mso-wrap-distance-top:0;mso-wrap-distance-right:9pt;mso-wrap-distance-bottom:0;mso-position-horizontal:absolute;mso-position-horizontal-relative:text;mso-position-vertical:absolute;mso-position-vertical-relative:text;mso-width-percent:0;mso-height-percent:0;mso-width-relative:margin;mso-height-relative:margin;v-text-anchor:middle" o:gfxdata="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" fillcolor="#5b9bd5 [3204]" strokecolor="#1f4d78 [1604]" strokeweight="1pt">
+                <v:textbox>
+                  <w:txbxContent>
+                    <w:p>
+                      <w:pPr>
+                        <w:jc w:val="center"/>
+                      </w:pPr>
+                      <w:r>
+                        <w:rPr>
+                          <w:rFonts w:hint="eastAsia"/>
+                        </w:rPr>
+                        <w:t>27</w:t>
+                      </w:r>
+                    </w:p>
+                  </w:txbxContent>
+                </v:textbox>
+              </v:rect>
+            </w:pict>
+          </mc:Fallback>
+        </mc:AlternateContent>
+      </w:r>
+      <w:r>
+        <w:rPr>
+          <w:rFonts w:hint="eastAsia"/>
+          <w:noProof/>
+        </w:rPr>
+        <mc:AlternateContent>
+          <mc:Choice Requires="wps">
+            <w:drawing>
+              <wp:anchor distT="0" distB="0" distL="114300" distR="114300" simplePos="0" relativeHeight="251663360" behindDoc="0" locked="0" layoutInCell="1" allowOverlap="1" wp14:anchorId="24448E3F" wp14:editId="7511BABC">
+                <wp:simplePos x="0" y="0"/>
+                <wp:positionH relativeFrom="column">
+                  <wp:posOffset>1843088</wp:posOffset>
+                </wp:positionH>
+                <wp:positionV relativeFrom="paragraph">
+                  <wp:posOffset>1499870</wp:posOffset>
+                </wp:positionV>
+                <wp:extent cx="404813" cy="314325"/>
+                <wp:effectExtent l="0" t="0" r="14605" b="28575"/>
+                <wp:wrapNone/>
+                <wp:docPr id="21" name="직사각형 21"/>
+                <wp:cNvGraphicFramePr/>
+                <a:graphic xmlns:a="http://schemas.openxmlformats.org/drawingml/2006/main">
+                  <a:graphicData uri="http://schemas.microsoft.com/office/word/2010/wordprocessingShape">
+                    <wps:wsp>
+                      <wps:cNvSpPr/>
+                      <wps:spPr>
+                        <a:xfrm>
+                          <a:off x="0" y="0"/>
+                          <a:ext cx="404813" cy="314325"/>
+                        </a:xfrm>
+                        <a:prstGeom prst="rect">
+                          <a:avLst/>
+                        </a:prstGeom>
+                      </wps:spPr>
+                      <wps:style>
+                        <a:lnRef idx="2">
+                          <a:schemeClr val="accent1">
+                            <a:shade val="50000"/>
+                          </a:schemeClr>
+                        </a:lnRef>
+                        <a:fillRef idx="1">
+                          <a:schemeClr val="accent1"/>
+                        </a:fillRef>
+                        <a:effectRef idx="0">
+                          <a:schemeClr val="accent1"/>
+                        </a:effectRef>
+                        <a:fontRef idx="minor">
+                          <a:schemeClr val="lt1"/>
+                        </a:fontRef>
+                      </wps:style>
+                      <wps:txbx>
+                        <w:txbxContent>
+                          <w:p>
+                            <w:pPr>
+                              <w:jc w:val="center"/>
+                            </w:pPr>
+                            <w:r>
+                              <w:t>25</w:t>
+                            </w:r>
+                          </w:p>
+                        </w:txbxContent>
+                      </wps:txbx>
+                      <wps:bodyPr rot="0" spcFirstLastPara="0" vertOverflow="overflow" horzOverflow="overflow" vert="horz" wrap="square" lIns="91440" tIns="45720" rIns="91440" bIns="45720" numCol="1" spcCol="0" rtlCol="0" fromWordArt="0" anchor="ctr" anchorCtr="0" forceAA="0" compatLnSpc="1">
+                        <a:prstTxWarp prst="textNoShape">
+                          <a:avLst/>
+                        </a:prstTxWarp>
+                        <a:noAutofit/>
+                      </wps:bodyPr>
+                    </wps:wsp>
+                  </a:graphicData>
+                </a:graphic>
+                <wp14:sizeRelH relativeFrom="margin">
+                  <wp14:pctWidth>0</wp14:pctWidth>
+                </wp14:sizeRelH>
+                <wp14:sizeRelV relativeFrom="margin">
+                  <wp14:pctHeight>0</wp14:pctHeight>
+                </wp14:sizeRelV>
+              </wp:anchor>
+            </w:drawing>
+          </mc:Choice>
+          <mc:Fallback>
+            <w:pict>
+              <v:rect w14:anchorId="24448E3F" id="직사각형 21" o:spid="_x0000_s1032" style="position:absolute;left:0;text-align:left;margin-left:145.15pt;margin-top:118.1pt;width:31.9pt;height:24.75pt;z-index:251663360;visibility:visible;mso-wrap-style:square;mso-width-percent:0;mso-height-percent:0;mso-wrap-distance-left:9pt;mso-wrap-distance-top:0;mso-wrap-distance-right:9pt;mso-wrap-distance-bottom:0;mso-position-horizontal:absolute;mso-position-horizontal-relative:text;mso-position-vertical:absolute;mso-position-vertical-relative:text;mso-width-percent:0;mso-height-percent:0;mso-width-relative:margin;mso-height-relative:margin;v-text-anchor:middle" o:gfxdata="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" fillcolor="#5b9bd5 [3204]" strokecolor="#1f4d78 [1604]" strokeweight="1pt">
+                <v:textbox>
+                  <w:txbxContent>
+                    <w:p>
+                      <w:pPr>
+                        <w:jc w:val="center"/>
+                      </w:pPr>
+                      <w:r>
+                        <w:t>25</w:t>
+                      </w:r>
+                    </w:p>
+                  </w:txbxContent>
+                </v:textbox>
+              </v:rect>
+            </w:pict>
+          </mc:Fallback>
+        </mc:AlternateContent>
+      </w:r>
+      <w:r>
+        <w:rPr>
+          <w:rFonts w:hint="eastAsia"/>
+          <w:noProof/>
+        </w:rPr>
+        <mc:AlternateContent>
+          <mc:Choice Requires="wps">
+            <w:drawing>
+              <wp:anchor distT="0" distB="0" distL="114300" distR="114300" simplePos="0" relativeHeight="251665408" behindDoc="0" locked="0" layoutInCell="1" allowOverlap="1" wp14:anchorId="4435B2CF" wp14:editId="5B199A6C">
+                <wp:simplePos x="0" y="0"/>
+                <wp:positionH relativeFrom="column">
+                  <wp:posOffset>4976812</wp:posOffset>
+                </wp:positionH>
+                <wp:positionV relativeFrom="paragraph">
+                  <wp:posOffset>1052195</wp:posOffset>
+                </wp:positionV>
+                <wp:extent cx="404813" cy="314325"/>
+                <wp:effectExtent l="0" t="0" r="14605" b="28575"/>
+                <wp:wrapNone/>
+                <wp:docPr id="22" name="직사각형 22"/>
+                <wp:cNvGraphicFramePr/>
+                <a:graphic xmlns:a="http://schemas.openxmlformats.org/drawingml/2006/main">
+                  <a:graphicData uri="http://schemas.microsoft.com/office/word/2010/wordprocessingShape">
+                    <wps:wsp>
+                      <wps:cNvSpPr/>
+                      <wps:spPr>
+                        <a:xfrm>
+                          <a:off x="0" y="0"/>
+                          <a:ext cx="404813" cy="314325"/>
+                        </a:xfrm>
+                        <a:prstGeom prst="rect">
+                          <a:avLst/>
+                        </a:prstGeom>
+                      </wps:spPr>
+                      <wps:style>
+                        <a:lnRef idx="2">
+                          <a:schemeClr val="accent1">
+                            <a:shade val="50000"/>
+                          </a:schemeClr>
+                        </a:lnRef>
+                        <a:fillRef idx="1">
+                          <a:schemeClr val="accent1"/>
+                        </a:fillRef>
+                        <a:effectRef idx="0">
+                          <a:schemeClr val="accent1"/>
+                        </a:effectRef>
+                        <a:fontRef idx="minor">
+                          <a:schemeClr val="lt1"/>
+                        </a:fontRef>
+                      </wps:style>
+                      <wps:txbx>
+                        <w:txbxContent>
+                          <w:p>
+                            <w:pPr>
+                              <w:jc w:val="center"/>
+                            </w:pPr>
+                            <w:r>
+                              <w:t>2</w:t>
+                            </w:r>
+                          </w:p>
+                        </w:txbxContent>
+                      </wps:txbx>
+                      <wps:bodyPr rot="0" spcFirstLastPara="0" vertOverflow="overflow" horzOverflow="overflow" vert="horz" wrap="square" lIns="91440" tIns="45720" rIns="91440" bIns="45720" numCol="1" spcCol="0" rtlCol="0" fromWordArt="0" anchor="ctr" anchorCtr="0" forceAA="0" compatLnSpc="1">
+                        <a:prstTxWarp prst="textNoShape">
+                          <a:avLst/>
+                        </a:prstTxWarp>
+                        <a:noAutofit/>
+                      </wps:bodyPr>
+                    </wps:wsp>
+                  </a:graphicData>
+                </a:graphic>
+                <wp14:sizeRelH relativeFrom="margin">
+                  <wp14:pctWidth>0</wp14:pctWidth>
+                </wp14:sizeRelH>
+                <wp14:sizeRelV relativeFrom="margin">
+                  <wp14:pctHeight>0</wp14:pctHeight>
+                </wp14:sizeRelV>
+              </wp:anchor>
+            </w:drawing>
+          </mc:Choice>
+          <mc:Fallback>
+            <w:pict>
+              <v:rect w14:anchorId="4435B2CF" id="직사각형 22" o:spid="_x0000_s1033" style="position:absolute;left:0;text-align:left;margin-left:391.85pt;margin-top:82.85pt;width:31.9pt;height:24.75pt;z-index:251665408;visibility:visible;mso-wrap-style:square;mso-width-percent:0;mso-height-percent:0;mso-wrap-distance-left:9pt;mso-wrap-distance-top:0;mso-wrap-distance-right:9pt;mso-wrap-distance-bottom:0;mso-position-horizontal:absolute;mso-position-horizontal-relative:text;mso-position-vertical:absolute;mso-position-vertical-relative:text;mso-width-percent:0;mso-height-percent:0;mso-width-relative:margin;mso-height-relative:margin;v-text-anchor:middle" o:gfxdata="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" fillcolor="#5b9bd5 [3204]" strokecolor="#1f4d78 [1604]" strokeweight="1pt">
+                <v:textbox>
+                  <w:txbxContent>
+                    <w:p>
+                      <w:pPr>
+                        <w:jc w:val="center"/>
+                      </w:pPr>
+                      <w:r>
+                        <w:t>2</w:t>
+                      </w:r>
+                    </w:p>
+                  </w:txbxContent>
+                </v:textbox>
+              </v:rect>
+            </w:pict>
+          </mc:Fallback>
+        </mc:AlternateContent>
+      </w:r>
+      <w:r>
+        <w:rPr>
+          <w:rFonts w:hint="eastAsia"/>
+          <w:noProof/>
+        </w:rPr>
+        <mc:AlternateContent>
+          <mc:Choice Requires="wps">
+            <w:drawing>
+              <wp:anchor distT="0" distB="0" distL="114300" distR="114300" simplePos="0" relativeHeight="251667456" behindDoc="0" locked="0" layoutInCell="1" allowOverlap="1" wp14:anchorId="0045F84E" wp14:editId="17537E5D">
+                <wp:simplePos x="0" y="0"/>
+                <wp:positionH relativeFrom="column">
+                  <wp:posOffset>4210050</wp:posOffset>
+                </wp:positionH>
+                <wp:positionV relativeFrom="paragraph">
+                  <wp:posOffset>1071245</wp:posOffset>
+                </wp:positionV>
+                <wp:extent cx="404813" cy="314325"/>
+                <wp:effectExtent l="0" t="0" r="14605" b="28575"/>
+                <wp:wrapNone/>
+                <wp:docPr id="23" name="직사각형 23"/>
+                <wp:cNvGraphicFramePr/>
+                <a:graphic xmlns:a="http://schemas.openxmlformats.org/drawingml/2006/main">
+                  <a:graphicData uri="http://schemas.microsoft.com/office/word/2010/wordprocessingShape">
+                    <wps:wsp>
+                      <wps:cNvSpPr/>
+                      <wps:spPr>
+                        <a:xfrm>
+                          <a:off x="0" y="0"/>
+                          <a:ext cx="404813" cy="314325"/>
+                        </a:xfrm>
+                        <a:prstGeom prst="rect">
+                          <a:avLst/>
+                        </a:prstGeom>
+                      </wps:spPr>
+                      <wps:style>
+                        <a:lnRef idx="2">
+                          <a:schemeClr val="accent1">
+                            <a:shade val="50000"/>
+                          </a:schemeClr>
+                        </a:lnRef>
+                        <a:fillRef idx="1">
+                          <a:schemeClr val="accent1"/>
+                        </a:fillRef>
+                        <a:effectRef idx="0">
+                          <a:schemeClr val="accent1"/>
+                        </a:effectRef>
+                        <a:fontRef idx="minor">
+                          <a:schemeClr val="lt1"/>
+                        </a:fontRef>
+                      </wps:style>
+                      <wps:txbx>
+                        <w:txbxContent>
+                          <w:p>
+                            <w:pPr>
+                              <w:jc w:val="center"/>
+                            </w:pPr>
+                            <w:r>
+                              <w:rPr>
+                                <w:rFonts w:hint="eastAsia"/>
+                              </w:rPr>
+                              <w:t>3</w:t>
+                            </w:r>
+                          </w:p>
+                        </w:txbxContent>
+                      </wps:txbx>
+                      <wps:bodyPr rot="0" spcFirstLastPara="0" vertOverflow="overflow" horzOverflow="overflow" vert="horz" wrap="square" lIns="91440" tIns="45720" rIns="91440" bIns="45720" numCol="1" spcCol="0" rtlCol="0" fromWordArt="0" anchor="ctr" anchorCtr="0" forceAA="0" compatLnSpc="1">
+                        <a:prstTxWarp prst="textNoShape">
+                          <a:avLst/>
+                        </a:prstTxWarp>
+                        <a:noAutofit/>
+                      </wps:bodyPr>
+                    </wps:wsp>
+                  </a:graphicData>
+                </a:graphic>
+                <wp14:sizeRelH relativeFrom="margin">
+                  <wp14:pctWidth>0</wp14:pctWidth>
+                </wp14:sizeRelH>
+                <wp14:sizeRelV relativeFrom="margin">
+                  <wp14:pctHeight>0</wp14:pctHeight>
+                </wp14:sizeRelV>
+              </wp:anchor>
+            </w:drawing>
+          </mc:Choice>
+          <mc:Fallback>
+            <w:pict>
+              <v:rect w14:anchorId="0045F84E" id="직사각형 23" o:spid="_x0000_s1034" style="position:absolute;left:0;text-align:left;margin-left:331.5pt;margin-top:84.35pt;width:31.9pt;height:24.75pt;z-index:251667456;visibility:visible;mso-wrap-style:square;mso-width-percent:0;mso-height-percent:0;mso-wrap-distance-left:9pt;mso-wrap-distance-top:0;mso-wrap-distance-right:9pt;mso-wrap-distance-bottom:0;mso-position-horizontal:absolute;mso-position-horizontal-relative:text;mso-position-vertical:absolute;mso-position-vertical-relative:text;mso-width-percent:0;mso-height-percent:0;mso-width-relative:margin;mso-height-relative:margin;v-text-anchor:middle" o:gfxdata="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" fillcolor="#5b9bd5 [3204]" strokecolor="#1f4d78 [1604]" strokeweight="1pt">
+                <v:textbox>
+                  <w:txbxContent>
+                    <w:p>
+                      <w:pPr>
+                        <w:jc w:val="center"/>
+                      </w:pPr>
+                      <w:r>
+                        <w:rPr>
+                          <w:rFonts w:hint="eastAsia"/>
+                        </w:rPr>
+                        <w:t>3</w:t>
+                      </w:r>
+                    </w:p>
+                  </w:txbxContent>
+                </v:textbox>
+              </v:rect>
+            </w:pict>
+          </mc:Fallback>
+        </mc:AlternateContent>
+      </w:r>
+      <w:r>
+        <w:rPr>
+          <w:rFonts w:hint="eastAsia"/>
+          <w:noProof/>
+        </w:rPr>
+        <mc:AlternateContent>
+          <mc:Choice Requires="wps">
+            <w:drawing>
+              <wp:anchor distT="0" distB="0" distL="114300" distR="114300" simplePos="0" relativeHeight="251673600" behindDoc="0" locked="0" layoutInCell="1" allowOverlap="1" wp14:anchorId="792367D6" wp14:editId="5E5371D6">
+                <wp:simplePos x="0" y="0"/>
+                <wp:positionH relativeFrom="column">
+                  <wp:posOffset>4386263</wp:posOffset>
+                </wp:positionH>
+                <wp:positionV relativeFrom="paragraph">
+                  <wp:posOffset>561657</wp:posOffset>
+                </wp:positionV>
+                <wp:extent cx="404813" cy="314325"/>
+                <wp:effectExtent l="0" t="0" r="14605" b="28575"/>
+                <wp:wrapNone/>
+                <wp:docPr id="26" name="직사각형 26"/>
+                <wp:cNvGraphicFramePr/>
+                <a:graphic xmlns:a="http://schemas.openxmlformats.org/drawingml/2006/main">
+                  <a:graphicData uri="http://schemas.microsoft.com/office/word/2010/wordprocessingShape">
+                    <wps:wsp>
+                      <wps:cNvSpPr/>
+                      <wps:spPr>
+                        <a:xfrm>
+                          <a:off x="0" y="0"/>
+                          <a:ext cx="404813" cy="314325"/>
+                        </a:xfrm>
+                        <a:prstGeom prst="rect">
+                          <a:avLst/>
+                        </a:prstGeom>
+                      </wps:spPr>
+                      <wps:style>
+                        <a:lnRef idx="2">
+                          <a:schemeClr val="accent1">
+                            <a:shade val="50000"/>
+                          </a:schemeClr>
+                        </a:lnRef>
+                        <a:fillRef idx="1">
+                          <a:schemeClr val="accent1"/>
+                        </a:fillRef>
+                        <a:effectRef idx="0">
+                          <a:schemeClr val="accent1"/>
+                        </a:effectRef>
+                        <a:fontRef idx="minor">
+                          <a:schemeClr val="lt1"/>
+                        </a:fontRef>
+                      </wps:style>
+                      <wps:txbx>
+                        <w:txbxContent>
+                          <w:p>
+                            <w:pPr>
+                              <w:jc w:val="center"/>
+                            </w:pPr>
+                            <w:r>
+                              <w:rPr>
+                                <w:rFonts w:hint="eastAsia"/>
+                              </w:rPr>
+                              <w:t>19</w:t>
+                            </w:r>
+                          </w:p>
+                        </w:txbxContent>
+                      </wps:txbx>
+                      <wps:bodyPr rot="0" spcFirstLastPara="0" vertOverflow="overflow" horzOverflow="overflow" vert="horz" wrap="square" lIns="91440" tIns="45720" rIns="91440" bIns="45720" numCol="1" spcCol="0" rtlCol="0" fromWordArt="0" anchor="ctr" anchorCtr="0" forceAA="0" compatLnSpc="1">
+                        <a:prstTxWarp prst="textNoShape">
+                          <a:avLst/>
+                        </a:prstTxWarp>
+                        <a:noAutofit/>
+                      </wps:bodyPr>
+                    </wps:wsp>
+                  </a:graphicData>
+                </a:graphic>
+                <wp14:sizeRelH relativeFrom="margin">
+                  <wp14:pctWidth>0</wp14:pctWidth>
+                </wp14:sizeRelH>
+                <wp14:sizeRelV relativeFrom="margin">
+                  <wp14:pctHeight>0</wp14:pctHeight>
+                </wp14:sizeRelV>
+              </wp:anchor>
+            </w:drawing>
+          </mc:Choice>
+          <mc:Fallback>
+            <w:pict>
+              <v:rect w14:anchorId="792367D6" id="직사각형 26" o:spid="_x0000_s1035" style="position:absolute;left:0;text-align:left;margin-left:345.4pt;margin-top:44.2pt;width:31.9pt;height:24.75pt;z-index:251673600;visibility:visible;mso-wrap-style:square;mso-width-percent:0;mso-height-percent:0;mso-wrap-distance-left:9pt;mso-wrap-distance-top:0;mso-wrap-distance-right:9pt;mso-wrap-distance-bottom:0;mso-position-horizontal:absolute;mso-position-horizontal-relative:text;mso-position-vertical:absolute;mso-position-vertical-relative:text;mso-width-percent:0;mso-height-percent:0;mso-width-relative:margin;mso-height-relative:margin;v-text-anchor:middle" o:gfxdata="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" fillcolor="#5b9bd5 [3204]" strokecolor="#1f4d78 [1604]" strokeweight="1pt">
+                <v:textbox>
+                  <w:txbxContent>
+                    <w:p>
+                      <w:pPr>
+                        <w:jc w:val="center"/>
+                      </w:pPr>
+                      <w:r>
+                        <w:rPr>
+                          <w:rFonts w:hint="eastAsia"/>
+                        </w:rPr>
+                        <w:t>19</w:t>
+                      </w:r>
+                    </w:p>
+                  </w:txbxContent>
+                </v:textbox>
+              </v:rect>
+            </w:pict>
+          </mc:Fallback>
+        </mc:AlternateContent>
+      </w:r>
+      <w:r>
+        <w:rPr>
+          <w:noProof/>
+        </w:rPr>
+        <w:drawing>
+          <wp:inline distT="0" distB="0" distL="0" distR="0" wp14:anchorId="23EEA725" wp14:editId="158EE9B2">
+            <wp:extent cx="1652040" cy="2509838"/>
+            <wp:effectExtent l="0" t="0" r="5715" b="5080"/>
+            <wp:docPr id="7" name="그림 7"/>
+            <wp:cNvGraphicFramePr>
+              <a:graphicFrameLocks xmlns:a="http://schemas.openxmlformats.org/drawingml/2006/main" noChangeAspect="1"/>
+            </wp:cNvGraphicFramePr>
+            <a:graphic xmlns:a="http://schemas.openxmlformats.org/drawingml/2006/main">
+              <a:graphicData uri="http://schemas.openxmlformats.org/drawingml/2006/picture">
+                <pic:pic xmlns:pic="http://schemas.openxmlformats.org/drawingml/2006/picture">
+                  <pic:nvPicPr>
+                    <pic:cNvPr id="1" name=""/>
+                    <pic:cNvPicPr/>
+                  </pic:nvPicPr>
+                  <pic:blipFill rotWithShape="1">
+                    <a:blip r:embed="rId8"/>
+                    <a:srcRect l="25264" t="19216" r="56459" b="31419"/>
+                    <a:stretch/>
+                  </pic:blipFill>
+                  <pic:spPr bwMode="auto">
+                    <a:xfrm>
+                      <a:off x="0" y="0"/>
+                      <a:ext cx="1659049" cy="2520486"/>
+                    </a:xfrm>
+                    <a:prstGeom prst="rect">
+                      <a:avLst/>
+                    </a:prstGeom>
+                    <a:ln>
+                      <a:noFill/>
+                    </a:ln>
+                    <a:extLst>
+                      <a:ext uri="{53640926-AAD7-44D8-BBD7-CCE9431645EC}">
+                        <a14:shadowObscured xmlns:a14="http://schemas.microsoft.com/office/drawing/2010/main"/>
+                      </a:ext>
+                    </a:extLst>
+                  </pic:spPr>
+                </pic:pic>
+              </a:graphicData>
+            </a:graphic>
+          </wp:inline>
+        </w:drawing>
+      </w:r>
+    </w:p>
+    <w:p>
+      <w:pPr>
+        <w:rPr>
+          <w:rFonts w:hint="eastAsia"/>
+        </w:rPr>
+      </w:pPr>
+      <w:r>
+        <w:rPr>
+          <w:rFonts w:hint="eastAsia"/>
+        </w:rPr>
+        <w:t>b.</w:t>
+      </w:r>
+    </w:p>
+    <w:p>
+      <w:r>
+        <w:t>X = 52</w:t>
+      </w:r>
+    </w:p>
+    <w:p>
+      <w:r>
+        <w:t>Y</w:t>
+      </w:r>
+      <w:r>
+        <w:rPr>
+          <w:rFonts w:hint="eastAsia"/>
+        </w:rPr>
+        <w:t xml:space="preserve"> </w:t>
+      </w:r>
+      <w:r>
+        <w:t>= 42</w:t>
+      </w:r>
+    </w:p>
+    <w:p>
+      <w:r>
+        <w:t>Z = 40</w:t>
+      </w:r>
+    </w:p>
+    <w:p/>
+    <w:p/>
+    <w:p/>
+    <w:p>
+      <w:r>
+        <w:rPr>
+          <w:rFonts w:hint="eastAsia"/>
+        </w:rPr>
+        <w:lastRenderedPageBreak/>
+        <w:t>3.</w:t>
+      </w:r>
+    </w:p>
+    <w:p>
+      <w:r>
+        <w:rPr>
+          <w:noProof/>
+        </w:rPr>
+        <w:drawing>
+          <wp:inline distT="0" distB="0" distL="0" distR="0" wp14:anchorId="3BE01029" wp14:editId="7B72BD87">
+            <wp:extent cx="5194513" cy="2005013"/>
+            <wp:effectExtent l="0" t="0" r="6350" b="0"/>
+            <wp:docPr id="37" name="그림 37"/>
+            <wp:cNvGraphicFramePr>
+              <a:graphicFrameLocks xmlns:a="http://schemas.openxmlformats.org/drawingml/2006/main" noChangeAspect="1"/>
+            </wp:cNvGraphicFramePr>
+            <a:graphic xmlns:a="http://schemas.openxmlformats.org/drawingml/2006/main">
+              <a:graphicData uri="http://schemas.openxmlformats.org/drawingml/2006/picture">
+                <pic:pic xmlns:pic="http://schemas.openxmlformats.org/drawingml/2006/picture">
+                  <pic:nvPicPr>
+                    <pic:cNvPr id="1" name=""/>
+                    <pic:cNvPicPr/>
+                  </pic:nvPicPr>
+                  <pic:blipFill rotWithShape="1">
+                    <a:blip r:embed="rId9"/>
+                    <a:srcRect l="8394" t="23048" r="11744" b="22149"/>
+                    <a:stretch/>
+                  </pic:blipFill>
+                  <pic:spPr bwMode="auto">
+                    <a:xfrm>
+                      <a:off x="0" y="0"/>
+                      <a:ext cx="5199597" cy="2006975"/>
                     </a:xfrm>
                     <a:prstGeom prst="rect">
                       <a:avLst/>

</xml_diff>

<commit_message>
[ADD] - lab11 exercise_3
</commit_message>
<xml_diff>
--- a/data_structure_lecture/LAB/lab11/2020105695_김희성.docx
+++ b/data_structure_lecture/LAB/lab11/2020105695_김희성.docx
@@ -497,7 +497,7 @@
           </mc:Choice>
           <mc:Fallback>
             <w:pict>
-              <v:shapetype w14:anchorId="1ED0930F" id="_x0000_t32" coordsize="21600,21600" o:spt="32" o:oned="t" path="m,l21600,21600e" filled="f">
+              <v:shapetype w14:anchorId="40306994" id="_x0000_t32" coordsize="21600,21600" o:spt="32" o:oned="t" path="m,l21600,21600e" filled="f">
                 <v:path arrowok="t" fillok="f" o:connecttype="none"/>
                 <o:lock v:ext="edit" shapetype="t"/>
               </v:shapetype>
@@ -575,7 +575,7 @@
           </mc:Choice>
           <mc:Fallback>
             <w:pict>
-              <v:shape w14:anchorId="336A6425" id="직선 화살표 연결선 35" o:spid="_x0000_s1026" type="#_x0000_t32" style="position:absolute;left:0;text-align:left;margin-left:382.5pt;margin-top:61.9pt;width:18.4pt;height:13.9pt;z-index:251691008;visibility:visible;mso-wrap-style:square;mso-width-percent:0;mso-height-percent:0;mso-wrap-distance-left:9pt;mso-wrap-distance-top:0;mso-wrap-distance-right:9pt;mso-wrap-distance-bottom:0;mso-position-horizontal:absolute;mso-position-horizontal-relative:text;mso-position-vertical:absolute;mso-position-vertical-relative:text;mso-width-percent:0;mso-height-percent:0;mso-width-relative:margin;mso-height-relative:margin" o:gfxdata="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" strokecolor="#5b9bd5 [3204]" strokeweight=".5pt">
+              <v:shape w14:anchorId="51B8DB9C" id="직선 화살표 연결선 35" o:spid="_x0000_s1026" type="#_x0000_t32" style="position:absolute;left:0;text-align:left;margin-left:382.5pt;margin-top:61.9pt;width:18.4pt;height:13.9pt;z-index:251691008;visibility:visible;mso-wrap-style:square;mso-width-percent:0;mso-height-percent:0;mso-wrap-distance-left:9pt;mso-wrap-distance-top:0;mso-wrap-distance-right:9pt;mso-wrap-distance-bottom:0;mso-position-horizontal:absolute;mso-position-horizontal-relative:text;mso-position-vertical:absolute;mso-position-vertical-relative:text;mso-width-percent:0;mso-height-percent:0;mso-width-relative:margin;mso-height-relative:margin" o:gfxdata="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" strokecolor="#5b9bd5 [3204]" strokeweight=".5pt">
                 <v:stroke endarrow="block" joinstyle="miter"/>
               </v:shape>
             </w:pict>
@@ -648,7 +648,7 @@
           </mc:Choice>
           <mc:Fallback>
             <w:pict>
-              <v:shape w14:anchorId="53FDB720" id="직선 화살표 연결선 34" o:spid="_x0000_s1026" type="#_x0000_t32" style="position:absolute;left:0;text-align:left;margin-left:321.7pt;margin-top:28.45pt;width:18.4pt;height:13.9pt;z-index:251688960;visibility:visible;mso-wrap-style:square;mso-width-percent:0;mso-height-percent:0;mso-wrap-distance-left:9pt;mso-wrap-distance-top:0;mso-wrap-distance-right:9pt;mso-wrap-distance-bottom:0;mso-position-horizontal:absolute;mso-position-horizontal-relative:text;mso-position-vertical:absolute;mso-position-vertical-relative:text;mso-width-percent:0;mso-height-percent:0;mso-width-relative:margin;mso-height-relative:margin" o:gfxdata="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" strokecolor="#5b9bd5 [3204]" strokeweight=".5pt">
+              <v:shape w14:anchorId="393F8F21" id="직선 화살표 연결선 34" o:spid="_x0000_s1026" type="#_x0000_t32" style="position:absolute;left:0;text-align:left;margin-left:321.7pt;margin-top:28.45pt;width:18.4pt;height:13.9pt;z-index:251688960;visibility:visible;mso-wrap-style:square;mso-width-percent:0;mso-height-percent:0;mso-wrap-distance-left:9pt;mso-wrap-distance-top:0;mso-wrap-distance-right:9pt;mso-wrap-distance-bottom:0;mso-position-horizontal:absolute;mso-position-horizontal-relative:text;mso-position-vertical:absolute;mso-position-vertical-relative:text;mso-width-percent:0;mso-height-percent:0;mso-width-relative:margin;mso-height-relative:margin" o:gfxdata="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" strokecolor="#5b9bd5 [3204]" strokeweight=".5pt">
                 <v:stroke endarrow="block" joinstyle="miter"/>
               </v:shape>
             </w:pict>
@@ -715,7 +715,7 @@
           </mc:Choice>
           <mc:Fallback>
             <w:pict>
-              <v:shape w14:anchorId="370F782F" id="직선 화살표 연결선 33" o:spid="_x0000_s1026" type="#_x0000_t32" style="position:absolute;left:0;text-align:left;margin-left:331.45pt;margin-top:73.15pt;width:22.1pt;height:13.5pt;flip:x;z-index:251686912;visibility:visible;mso-wrap-style:square;mso-wrap-distance-left:9pt;mso-wrap-distance-top:0;mso-wrap-distance-right:9pt;mso-wrap-distance-bottom:0;mso-position-horizontal:absolute;mso-position-horizontal-relative:text;mso-position-vertical:absolute;mso-position-vertical-relative:text" o:gfxdata="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" strokecolor="#5b9bd5 [3204]" strokeweight=".5pt">
+              <v:shape w14:anchorId="6D088910" id="직선 화살표 연결선 33" o:spid="_x0000_s1026" type="#_x0000_t32" style="position:absolute;left:0;text-align:left;margin-left:331.45pt;margin-top:73.15pt;width:22.1pt;height:13.5pt;flip:x;z-index:251686912;visibility:visible;mso-wrap-style:square;mso-wrap-distance-left:9pt;mso-wrap-distance-top:0;mso-wrap-distance-right:9pt;mso-wrap-distance-bottom:0;mso-position-horizontal:absolute;mso-position-horizontal-relative:text;mso-position-vertical:absolute;mso-position-vertical-relative:text" o:gfxdata="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" strokecolor="#5b9bd5 [3204]" strokeweight=".5pt">
                 <v:stroke endarrow="block" joinstyle="miter"/>
               </v:shape>
             </w:pict>
@@ -782,7 +782,7 @@
           </mc:Choice>
           <mc:Fallback>
             <w:pict>
-              <v:shape w14:anchorId="2F1F49C7" id="직선 화살표 연결선 30" o:spid="_x0000_s1026" type="#_x0000_t32" style="position:absolute;left:0;text-align:left;margin-left:268.85pt;margin-top:102.75pt;width:22.1pt;height:13.5pt;flip:x;z-index:251680768;visibility:visible;mso-wrap-style:square;mso-wrap-distance-left:9pt;mso-wrap-distance-top:0;mso-wrap-distance-right:9pt;mso-wrap-distance-bottom:0;mso-position-horizontal:absolute;mso-position-horizontal-relative:text;mso-position-vertical:absolute;mso-position-vertical-relative:text" o:gfxdata="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" strokecolor="#5b9bd5 [3204]" strokeweight=".5pt">
+              <v:shape w14:anchorId="4CA4ECEB" id="직선 화살표 연결선 30" o:spid="_x0000_s1026" type="#_x0000_t32" style="position:absolute;left:0;text-align:left;margin-left:268.85pt;margin-top:102.75pt;width:22.1pt;height:13.5pt;flip:x;z-index:251680768;visibility:visible;mso-wrap-style:square;mso-wrap-distance-left:9pt;mso-wrap-distance-top:0;mso-wrap-distance-right:9pt;mso-wrap-distance-bottom:0;mso-position-horizontal:absolute;mso-position-horizontal-relative:text;mso-position-vertical:absolute;mso-position-vertical-relative:text" o:gfxdata="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" strokecolor="#5b9bd5 [3204]" strokeweight=".5pt">
                 <v:stroke endarrow="block" joinstyle="miter"/>
               </v:shape>
             </w:pict>
@@ -849,7 +849,7 @@
           </mc:Choice>
           <mc:Fallback>
             <w:pict>
-              <v:shape w14:anchorId="7F6EC974" id="직선 화살표 연결선 31" o:spid="_x0000_s1026" type="#_x0000_t32" style="position:absolute;left:0;text-align:left;margin-left:147.35pt;margin-top:101.25pt;width:22.1pt;height:13.5pt;flip:x;z-index:251682816;visibility:visible;mso-wrap-style:square;mso-wrap-distance-left:9pt;mso-wrap-distance-top:0;mso-wrap-distance-right:9pt;mso-wrap-distance-bottom:0;mso-position-horizontal:absolute;mso-position-horizontal-relative:text;mso-position-vertical:absolute;mso-position-vertical-relative:text" o:gfxdata="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" strokecolor="#5b9bd5 [3204]" strokeweight=".5pt">
+              <v:shape w14:anchorId="58E2CC2B" id="직선 화살표 연결선 31" o:spid="_x0000_s1026" type="#_x0000_t32" style="position:absolute;left:0;text-align:left;margin-left:147.35pt;margin-top:101.25pt;width:22.1pt;height:13.5pt;flip:x;z-index:251682816;visibility:visible;mso-wrap-style:square;mso-wrap-distance-left:9pt;mso-wrap-distance-top:0;mso-wrap-distance-right:9pt;mso-wrap-distance-bottom:0;mso-position-horizontal:absolute;mso-position-horizontal-relative:text;mso-position-vertical:absolute;mso-position-vertical-relative:text" o:gfxdata="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" strokecolor="#5b9bd5 [3204]" strokeweight=".5pt">
                 <v:stroke endarrow="block" joinstyle="miter"/>
               </v:shape>
             </w:pict>
@@ -916,7 +916,7 @@
           </mc:Choice>
           <mc:Fallback>
             <w:pict>
-              <v:shape w14:anchorId="1CD7746A" id="직선 화살표 연결선 32" o:spid="_x0000_s1026" type="#_x0000_t32" style="position:absolute;left:0;text-align:left;margin-left:194.25pt;margin-top:61.85pt;width:22.1pt;height:13.5pt;flip:x;z-index:251684864;visibility:visible;mso-wrap-style:square;mso-wrap-distance-left:9pt;mso-wrap-distance-top:0;mso-wrap-distance-right:9pt;mso-wrap-distance-bottom:0;mso-position-horizontal:absolute;mso-position-horizontal-relative:text;mso-position-vertical:absolute;mso-position-vertical-relative:text" o:gfxdata="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" strokecolor="#5b9bd5 [3204]" strokeweight=".5pt">
+              <v:shape w14:anchorId="2C856B56" id="직선 화살표 연결선 32" o:spid="_x0000_s1026" type="#_x0000_t32" style="position:absolute;left:0;text-align:left;margin-left:194.25pt;margin-top:61.85pt;width:22.1pt;height:13.5pt;flip:x;z-index:251684864;visibility:visible;mso-wrap-style:square;mso-wrap-distance-left:9pt;mso-wrap-distance-top:0;mso-wrap-distance-right:9pt;mso-wrap-distance-bottom:0;mso-position-horizontal:absolute;mso-position-horizontal-relative:text;mso-position-vertical:absolute;mso-position-vertical-relative:text" o:gfxdata="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" strokecolor="#5b9bd5 [3204]" strokeweight=".5pt">
                 <v:stroke endarrow="block" joinstyle="miter"/>
               </v:shape>
             </w:pict>
@@ -983,7 +983,7 @@
           </mc:Choice>
           <mc:Fallback>
             <w:pict>
-              <v:shape w14:anchorId="7ADC46A6" id="직선 화살표 연결선 29" o:spid="_x0000_s1026" type="#_x0000_t32" style="position:absolute;left:0;text-align:left;margin-left:256.15pt;margin-top:30.75pt;width:22.1pt;height:13.5pt;flip:x;z-index:251678720;visibility:visible;mso-wrap-style:square;mso-wrap-distance-left:9pt;mso-wrap-distance-top:0;mso-wrap-distance-right:9pt;mso-wrap-distance-bottom:0;mso-position-horizontal:absolute;mso-position-horizontal-relative:text;mso-position-vertical:absolute;mso-position-vertical-relative:text" o:gfxdata="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" strokecolor="#5b9bd5 [3204]" strokeweight=".5pt">
+              <v:shape w14:anchorId="0C9A0641" id="직선 화살표 연결선 29" o:spid="_x0000_s1026" type="#_x0000_t32" style="position:absolute;left:0;text-align:left;margin-left:256.15pt;margin-top:30.75pt;width:22.1pt;height:13.5pt;flip:x;z-index:251678720;visibility:visible;mso-wrap-style:square;mso-wrap-distance-left:9pt;mso-wrap-distance-top:0;mso-wrap-distance-right:9pt;mso-wrap-distance-bottom:0;mso-position-horizontal:absolute;mso-position-horizontal-relative:text;mso-position-vertical:absolute;mso-position-vertical-relative:text" o:gfxdata="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" strokecolor="#5b9bd5 [3204]" strokeweight=".5pt">
                 <v:stroke endarrow="block" joinstyle="miter"/>
               </v:shape>
             </w:pict>
@@ -2173,13 +2173,256 @@
       </w:r>
     </w:p>
     <w:p>
+      <w:r>
+        <w:rPr>
+          <w:rFonts w:hint="eastAsia"/>
+        </w:rPr>
+        <w:t>A.</w:t>
+      </w:r>
+      <w:r>
+        <w:t xml:space="preserve"> </w:t>
+      </w:r>
+    </w:p>
+    <w:p>
+      <w:r>
+        <w:t>PQType_list.cpp</w:t>
+      </w:r>
+    </w:p>
+    <w:p>
       <w:pPr>
         <w:rPr>
           <w:rFonts w:hint="eastAsia"/>
         </w:rPr>
       </w:pPr>
+      <w:r>
+        <w:rPr>
+          <w:noProof/>
+        </w:rPr>
+        <w:drawing>
+          <wp:inline distT="0" distB="0" distL="0" distR="0" wp14:anchorId="2ACCA967" wp14:editId="72E9B618">
+            <wp:extent cx="1837690" cy="1764323"/>
+            <wp:effectExtent l="0" t="0" r="0" b="7620"/>
+            <wp:docPr id="38" name="그림 38"/>
+            <wp:cNvGraphicFramePr>
+              <a:graphicFrameLocks xmlns:a="http://schemas.openxmlformats.org/drawingml/2006/main" noChangeAspect="1"/>
+            </wp:cNvGraphicFramePr>
+            <a:graphic xmlns:a="http://schemas.openxmlformats.org/drawingml/2006/main">
+              <a:graphicData uri="http://schemas.openxmlformats.org/drawingml/2006/picture">
+                <pic:pic xmlns:pic="http://schemas.openxmlformats.org/drawingml/2006/picture">
+                  <pic:nvPicPr>
+                    <pic:cNvPr id="1" name=""/>
+                    <pic:cNvPicPr/>
+                  </pic:nvPicPr>
+                  <pic:blipFill rotWithShape="1">
+                    <a:blip r:embed="rId10"/>
+                    <a:srcRect l="22328" t="19089" r="56061" b="44024"/>
+                    <a:stretch/>
+                  </pic:blipFill>
+                  <pic:spPr bwMode="auto">
+                    <a:xfrm>
+                      <a:off x="0" y="0"/>
+                      <a:ext cx="1842978" cy="1769400"/>
+                    </a:xfrm>
+                    <a:prstGeom prst="rect">
+                      <a:avLst/>
+                    </a:prstGeom>
+                    <a:ln>
+                      <a:noFill/>
+                    </a:ln>
+                    <a:extLst>
+                      <a:ext uri="{53640926-AAD7-44D8-BBD7-CCE9431645EC}">
+                        <a14:shadowObscured xmlns:a14="http://schemas.microsoft.com/office/drawing/2010/main"/>
+                      </a:ext>
+                    </a:extLst>
+                  </pic:spPr>
+                </pic:pic>
+              </a:graphicData>
+            </a:graphic>
+          </wp:inline>
+        </w:drawing>
+      </w:r>
+    </w:p>
+    <w:p>
+      <w:r>
+        <w:t xml:space="preserve">B. </w:t>
+      </w:r>
+    </w:p>
+    <w:p>
+      <w:r>
+        <w:rPr>
+          <w:noProof/>
+        </w:rPr>
+        <w:drawing>
+          <wp:inline distT="0" distB="0" distL="0" distR="0" wp14:anchorId="6F88F5E4" wp14:editId="744E2356">
+            <wp:extent cx="2116015" cy="753782"/>
+            <wp:effectExtent l="0" t="0" r="0" b="8255"/>
+            <wp:docPr id="40" name="그림 40"/>
+            <wp:cNvGraphicFramePr>
+              <a:graphicFrameLocks xmlns:a="http://schemas.openxmlformats.org/drawingml/2006/main" noChangeAspect="1"/>
+            </wp:cNvGraphicFramePr>
+            <a:graphic xmlns:a="http://schemas.openxmlformats.org/drawingml/2006/main">
+              <a:graphicData uri="http://schemas.openxmlformats.org/drawingml/2006/picture">
+                <pic:pic xmlns:pic="http://schemas.openxmlformats.org/drawingml/2006/picture">
+                  <pic:nvPicPr>
+                    <pic:cNvPr id="1" name=""/>
+                    <pic:cNvPicPr/>
+                  </pic:nvPicPr>
+                  <pic:blipFill rotWithShape="1">
+                    <a:blip r:embed="rId10"/>
+                    <a:srcRect l="22328" t="57201" r="56061" b="29112"/>
+                    <a:stretch/>
+                  </pic:blipFill>
+                  <pic:spPr bwMode="auto">
+                    <a:xfrm>
+                      <a:off x="0" y="0"/>
+                      <a:ext cx="2157002" cy="768383"/>
+                    </a:xfrm>
+                    <a:prstGeom prst="rect">
+                      <a:avLst/>
+                    </a:prstGeom>
+                    <a:ln>
+                      <a:noFill/>
+                    </a:ln>
+                    <a:extLst>
+                      <a:ext uri="{53640926-AAD7-44D8-BBD7-CCE9431645EC}">
+                        <a14:shadowObscured xmlns:a14="http://schemas.microsoft.com/office/drawing/2010/main"/>
+                      </a:ext>
+                    </a:extLst>
+                  </pic:spPr>
+                </pic:pic>
+              </a:graphicData>
+            </a:graphic>
+          </wp:inline>
+        </w:drawing>
+      </w:r>
+    </w:p>
+    <w:p>
+      <w:r>
+        <w:t>C.</w:t>
+      </w:r>
+      <w:r>
+        <w:t xml:space="preserve"> </w:t>
+      </w:r>
+    </w:p>
+    <w:p>
+      <w:r>
+        <w:t xml:space="preserve"> </w:t>
+      </w:r>
+      <w:r>
+        <w:rPr>
+          <w:noProof/>
+        </w:rPr>
+        <w:drawing>
+          <wp:inline distT="0" distB="0" distL="0" distR="0" wp14:anchorId="64843F58" wp14:editId="407F00AA">
+            <wp:extent cx="1837487" cy="1066800"/>
+            <wp:effectExtent l="0" t="0" r="0" b="0"/>
+            <wp:docPr id="39" name="그림 39"/>
+            <wp:cNvGraphicFramePr>
+              <a:graphicFrameLocks xmlns:a="http://schemas.openxmlformats.org/drawingml/2006/main" noChangeAspect="1"/>
+            </wp:cNvGraphicFramePr>
+            <a:graphic xmlns:a="http://schemas.openxmlformats.org/drawingml/2006/main">
+              <a:graphicData uri="http://schemas.openxmlformats.org/drawingml/2006/picture">
+                <pic:pic xmlns:pic="http://schemas.openxmlformats.org/drawingml/2006/picture">
+                  <pic:nvPicPr>
+                    <pic:cNvPr id="1" name=""/>
+                    <pic:cNvPicPr/>
+                  </pic:nvPicPr>
+                  <pic:blipFill rotWithShape="1">
+                    <a:blip r:embed="rId10"/>
+                    <a:srcRect l="22328" t="34162" r="56061" b="43531"/>
+                    <a:stretch/>
+                  </pic:blipFill>
+                  <pic:spPr bwMode="auto">
+                    <a:xfrm>
+                      <a:off x="0" y="0"/>
+                      <a:ext cx="1842978" cy="1069988"/>
+                    </a:xfrm>
+                    <a:prstGeom prst="rect">
+                      <a:avLst/>
+                    </a:prstGeom>
+                    <a:ln>
+                      <a:noFill/>
+                    </a:ln>
+                    <a:extLst>
+                      <a:ext uri="{53640926-AAD7-44D8-BBD7-CCE9431645EC}">
+                        <a14:shadowObscured xmlns:a14="http://schemas.microsoft.com/office/drawing/2010/main"/>
+                      </a:ext>
+                    </a:extLst>
+                  </pic:spPr>
+                </pic:pic>
+              </a:graphicData>
+            </a:graphic>
+          </wp:inline>
+        </w:drawing>
+      </w:r>
+    </w:p>
+    <w:p>
+      <w:r>
+        <w:rPr>
+          <w:rFonts w:hint="eastAsia"/>
+        </w:rPr>
+        <w:t xml:space="preserve">D. </w:t>
+      </w:r>
+    </w:p>
+    <w:p>
+      <w:pPr>
+        <w:rPr>
+          <w:rFonts w:hint="eastAsia"/>
+        </w:rPr>
+      </w:pPr>
+      <w:r>
+        <w:rPr>
+          <w:rFonts w:hint="eastAsia"/>
+        </w:rPr>
+        <w:t>l</w:t>
+      </w:r>
+      <w:r>
+        <w:t>inked list</w:t>
+      </w:r>
+      <w:r>
+        <w:rPr>
+          <w:rFonts w:hint="eastAsia"/>
+        </w:rPr>
+        <w:t xml:space="preserve">로 </w:t>
+      </w:r>
+      <w:proofErr w:type="spellStart"/>
+      <w:r>
+        <w:t>enque</w:t>
+      </w:r>
+      <w:r>
+        <w:rPr>
+          <w:rFonts w:hint="eastAsia"/>
+        </w:rPr>
+        <w:t>ue</w:t>
+      </w:r>
+      <w:proofErr w:type="spellEnd"/>
+      <w:r>
+        <w:rPr>
+          <w:rFonts w:hint="eastAsia"/>
+        </w:rPr>
+        <w:t xml:space="preserve">와 </w:t>
+      </w:r>
+      <w:proofErr w:type="spellStart"/>
+      <w:r>
+        <w:t>dequeue</w:t>
+      </w:r>
+      <w:proofErr w:type="spellEnd"/>
+      <w:r>
+        <w:rPr>
+          <w:rFonts w:hint="eastAsia"/>
+        </w:rPr>
+        <w:t xml:space="preserve">를 구현하면 </w:t>
+      </w:r>
+      <w:proofErr w:type="spellStart"/>
+      <w:r>
+        <w:t>enque</w:t>
+      </w:r>
       <w:bookmarkStart w:id="0" w:name="_GoBack"/>
       <w:bookmarkEnd w:id="0"/>
+      <w:r>
+        <w:t>ue</w:t>
+      </w:r>
+      <w:proofErr w:type="spellEnd"/>
     </w:p>
     <w:sectPr>
       <w:pgSz w:w="11906" w:h="16838"/>

</xml_diff>

<commit_message>
[ADD] - lab11 exercise 4
stack implemented by heap
</commit_message>
<xml_diff>
--- a/data_structure_lecture/LAB/lab11/2020105695_김희성.docx
+++ b/data_structure_lecture/LAB/lab11/2020105695_김희성.docx
@@ -31,7 +31,7 @@
                     <pic:cNvPicPr/>
                   </pic:nvPicPr>
                   <pic:blipFill rotWithShape="1">
-                    <a:blip r:embed="rId4"/>
+                    <a:blip r:embed="rId5"/>
                     <a:srcRect l="1862" t="31436" r="288" b="33819"/>
                     <a:stretch/>
                   </pic:blipFill>
@@ -80,7 +80,7 @@
                     <pic:cNvPicPr/>
                   </pic:nvPicPr>
                   <pic:blipFill rotWithShape="1">
-                    <a:blip r:embed="rId5"/>
+                    <a:blip r:embed="rId6"/>
                     <a:srcRect l="25083" t="21115" r="43186" b="52885"/>
                     <a:stretch/>
                   </pic:blipFill>
@@ -129,7 +129,7 @@
                     <pic:cNvPicPr/>
                   </pic:nvPicPr>
                   <pic:blipFill rotWithShape="1">
-                    <a:blip r:embed="rId6"/>
+                    <a:blip r:embed="rId7"/>
                     <a:srcRect l="25070" t="21446" r="31995" b="32975"/>
                     <a:stretch/>
                   </pic:blipFill>
@@ -391,7 +391,7 @@
                     <pic:cNvPicPr/>
                   </pic:nvPicPr>
                   <pic:blipFill rotWithShape="1">
-                    <a:blip r:embed="rId7"/>
+                    <a:blip r:embed="rId8"/>
                     <a:srcRect l="18898" t="27013" r="29632" b="3768"/>
                     <a:stretch/>
                   </pic:blipFill>
@@ -497,7 +497,7 @@
           </mc:Choice>
           <mc:Fallback>
             <w:pict>
-              <v:shapetype w14:anchorId="40306994" id="_x0000_t32" coordsize="21600,21600" o:spt="32" o:oned="t" path="m,l21600,21600e" filled="f">
+              <v:shapetype w14:anchorId="5216A069" id="_x0000_t32" coordsize="21600,21600" o:spt="32" o:oned="t" path="m,l21600,21600e" filled="f">
                 <v:path arrowok="t" fillok="f" o:connecttype="none"/>
                 <o:lock v:ext="edit" shapetype="t"/>
               </v:shapetype>
@@ -575,7 +575,7 @@
           </mc:Choice>
           <mc:Fallback>
             <w:pict>
-              <v:shape w14:anchorId="51B8DB9C" id="직선 화살표 연결선 35" o:spid="_x0000_s1026" type="#_x0000_t32" style="position:absolute;left:0;text-align:left;margin-left:382.5pt;margin-top:61.9pt;width:18.4pt;height:13.9pt;z-index:251691008;visibility:visible;mso-wrap-style:square;mso-width-percent:0;mso-height-percent:0;mso-wrap-distance-left:9pt;mso-wrap-distance-top:0;mso-wrap-distance-right:9pt;mso-wrap-distance-bottom:0;mso-position-horizontal:absolute;mso-position-horizontal-relative:text;mso-position-vertical:absolute;mso-position-vertical-relative:text;mso-width-percent:0;mso-height-percent:0;mso-width-relative:margin;mso-height-relative:margin" o:gfxdata="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" strokecolor="#5b9bd5 [3204]" strokeweight=".5pt">
+              <v:shape w14:anchorId="2E28757C" id="직선 화살표 연결선 35" o:spid="_x0000_s1026" type="#_x0000_t32" style="position:absolute;left:0;text-align:left;margin-left:382.5pt;margin-top:61.9pt;width:18.4pt;height:13.9pt;z-index:251691008;visibility:visible;mso-wrap-style:square;mso-width-percent:0;mso-height-percent:0;mso-wrap-distance-left:9pt;mso-wrap-distance-top:0;mso-wrap-distance-right:9pt;mso-wrap-distance-bottom:0;mso-position-horizontal:absolute;mso-position-horizontal-relative:text;mso-position-vertical:absolute;mso-position-vertical-relative:text;mso-width-percent:0;mso-height-percent:0;mso-width-relative:margin;mso-height-relative:margin" o:gfxdata="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" strokecolor="#5b9bd5 [3204]" strokeweight=".5pt">
                 <v:stroke endarrow="block" joinstyle="miter"/>
               </v:shape>
             </w:pict>
@@ -648,7 +648,7 @@
           </mc:Choice>
           <mc:Fallback>
             <w:pict>
-              <v:shape w14:anchorId="393F8F21" id="직선 화살표 연결선 34" o:spid="_x0000_s1026" type="#_x0000_t32" style="position:absolute;left:0;text-align:left;margin-left:321.7pt;margin-top:28.45pt;width:18.4pt;height:13.9pt;z-index:251688960;visibility:visible;mso-wrap-style:square;mso-width-percent:0;mso-height-percent:0;mso-wrap-distance-left:9pt;mso-wrap-distance-top:0;mso-wrap-distance-right:9pt;mso-wrap-distance-bottom:0;mso-position-horizontal:absolute;mso-position-horizontal-relative:text;mso-position-vertical:absolute;mso-position-vertical-relative:text;mso-width-percent:0;mso-height-percent:0;mso-width-relative:margin;mso-height-relative:margin" o:gfxdata="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" strokecolor="#5b9bd5 [3204]" strokeweight=".5pt">
+              <v:shape w14:anchorId="49981AD6" id="직선 화살표 연결선 34" o:spid="_x0000_s1026" type="#_x0000_t32" style="position:absolute;left:0;text-align:left;margin-left:321.7pt;margin-top:28.45pt;width:18.4pt;height:13.9pt;z-index:251688960;visibility:visible;mso-wrap-style:square;mso-width-percent:0;mso-height-percent:0;mso-wrap-distance-left:9pt;mso-wrap-distance-top:0;mso-wrap-distance-right:9pt;mso-wrap-distance-bottom:0;mso-position-horizontal:absolute;mso-position-horizontal-relative:text;mso-position-vertical:absolute;mso-position-vertical-relative:text;mso-width-percent:0;mso-height-percent:0;mso-width-relative:margin;mso-height-relative:margin" o:gfxdata="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" strokecolor="#5b9bd5 [3204]" strokeweight=".5pt">
                 <v:stroke endarrow="block" joinstyle="miter"/>
               </v:shape>
             </w:pict>
@@ -715,7 +715,7 @@
           </mc:Choice>
           <mc:Fallback>
             <w:pict>
-              <v:shape w14:anchorId="6D088910" id="직선 화살표 연결선 33" o:spid="_x0000_s1026" type="#_x0000_t32" style="position:absolute;left:0;text-align:left;margin-left:331.45pt;margin-top:73.15pt;width:22.1pt;height:13.5pt;flip:x;z-index:251686912;visibility:visible;mso-wrap-style:square;mso-wrap-distance-left:9pt;mso-wrap-distance-top:0;mso-wrap-distance-right:9pt;mso-wrap-distance-bottom:0;mso-position-horizontal:absolute;mso-position-horizontal-relative:text;mso-position-vertical:absolute;mso-position-vertical-relative:text" o:gfxdata="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" strokecolor="#5b9bd5 [3204]" strokeweight=".5pt">
+              <v:shape w14:anchorId="576B3B26" id="직선 화살표 연결선 33" o:spid="_x0000_s1026" type="#_x0000_t32" style="position:absolute;left:0;text-align:left;margin-left:331.45pt;margin-top:73.15pt;width:22.1pt;height:13.5pt;flip:x;z-index:251686912;visibility:visible;mso-wrap-style:square;mso-wrap-distance-left:9pt;mso-wrap-distance-top:0;mso-wrap-distance-right:9pt;mso-wrap-distance-bottom:0;mso-position-horizontal:absolute;mso-position-horizontal-relative:text;mso-position-vertical:absolute;mso-position-vertical-relative:text" o:gfxdata="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" strokecolor="#5b9bd5 [3204]" strokeweight=".5pt">
                 <v:stroke endarrow="block" joinstyle="miter"/>
               </v:shape>
             </w:pict>
@@ -782,7 +782,7 @@
           </mc:Choice>
           <mc:Fallback>
             <w:pict>
-              <v:shape w14:anchorId="4CA4ECEB" id="직선 화살표 연결선 30" o:spid="_x0000_s1026" type="#_x0000_t32" style="position:absolute;left:0;text-align:left;margin-left:268.85pt;margin-top:102.75pt;width:22.1pt;height:13.5pt;flip:x;z-index:251680768;visibility:visible;mso-wrap-style:square;mso-wrap-distance-left:9pt;mso-wrap-distance-top:0;mso-wrap-distance-right:9pt;mso-wrap-distance-bottom:0;mso-position-horizontal:absolute;mso-position-horizontal-relative:text;mso-position-vertical:absolute;mso-position-vertical-relative:text" o:gfxdata="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" strokecolor="#5b9bd5 [3204]" strokeweight=".5pt">
+              <v:shape w14:anchorId="61FB7967" id="직선 화살표 연결선 30" o:spid="_x0000_s1026" type="#_x0000_t32" style="position:absolute;left:0;text-align:left;margin-left:268.85pt;margin-top:102.75pt;width:22.1pt;height:13.5pt;flip:x;z-index:251680768;visibility:visible;mso-wrap-style:square;mso-wrap-distance-left:9pt;mso-wrap-distance-top:0;mso-wrap-distance-right:9pt;mso-wrap-distance-bottom:0;mso-position-horizontal:absolute;mso-position-horizontal-relative:text;mso-position-vertical:absolute;mso-position-vertical-relative:text" o:gfxdata="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" strokecolor="#5b9bd5 [3204]" strokeweight=".5pt">
                 <v:stroke endarrow="block" joinstyle="miter"/>
               </v:shape>
             </w:pict>
@@ -849,7 +849,7 @@
           </mc:Choice>
           <mc:Fallback>
             <w:pict>
-              <v:shape w14:anchorId="58E2CC2B" id="직선 화살표 연결선 31" o:spid="_x0000_s1026" type="#_x0000_t32" style="position:absolute;left:0;text-align:left;margin-left:147.35pt;margin-top:101.25pt;width:22.1pt;height:13.5pt;flip:x;z-index:251682816;visibility:visible;mso-wrap-style:square;mso-wrap-distance-left:9pt;mso-wrap-distance-top:0;mso-wrap-distance-right:9pt;mso-wrap-distance-bottom:0;mso-position-horizontal:absolute;mso-position-horizontal-relative:text;mso-position-vertical:absolute;mso-position-vertical-relative:text" o:gfxdata="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" strokecolor="#5b9bd5 [3204]" strokeweight=".5pt">
+              <v:shape w14:anchorId="5618E284" id="직선 화살표 연결선 31" o:spid="_x0000_s1026" type="#_x0000_t32" style="position:absolute;left:0;text-align:left;margin-left:147.35pt;margin-top:101.25pt;width:22.1pt;height:13.5pt;flip:x;z-index:251682816;visibility:visible;mso-wrap-style:square;mso-wrap-distance-left:9pt;mso-wrap-distance-top:0;mso-wrap-distance-right:9pt;mso-wrap-distance-bottom:0;mso-position-horizontal:absolute;mso-position-horizontal-relative:text;mso-position-vertical:absolute;mso-position-vertical-relative:text" o:gfxdata="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" strokecolor="#5b9bd5 [3204]" strokeweight=".5pt">
                 <v:stroke endarrow="block" joinstyle="miter"/>
               </v:shape>
             </w:pict>
@@ -916,7 +916,7 @@
           </mc:Choice>
           <mc:Fallback>
             <w:pict>
-              <v:shape w14:anchorId="2C856B56" id="직선 화살표 연결선 32" o:spid="_x0000_s1026" type="#_x0000_t32" style="position:absolute;left:0;text-align:left;margin-left:194.25pt;margin-top:61.85pt;width:22.1pt;height:13.5pt;flip:x;z-index:251684864;visibility:visible;mso-wrap-style:square;mso-wrap-distance-left:9pt;mso-wrap-distance-top:0;mso-wrap-distance-right:9pt;mso-wrap-distance-bottom:0;mso-position-horizontal:absolute;mso-position-horizontal-relative:text;mso-position-vertical:absolute;mso-position-vertical-relative:text" o:gfxdata="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" strokecolor="#5b9bd5 [3204]" strokeweight=".5pt">
+              <v:shape w14:anchorId="4F5437DB" id="직선 화살표 연결선 32" o:spid="_x0000_s1026" type="#_x0000_t32" style="position:absolute;left:0;text-align:left;margin-left:194.25pt;margin-top:61.85pt;width:22.1pt;height:13.5pt;flip:x;z-index:251684864;visibility:visible;mso-wrap-style:square;mso-wrap-distance-left:9pt;mso-wrap-distance-top:0;mso-wrap-distance-right:9pt;mso-wrap-distance-bottom:0;mso-position-horizontal:absolute;mso-position-horizontal-relative:text;mso-position-vertical:absolute;mso-position-vertical-relative:text" o:gfxdata="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" strokecolor="#5b9bd5 [3204]" strokeweight=".5pt">
                 <v:stroke endarrow="block" joinstyle="miter"/>
               </v:shape>
             </w:pict>
@@ -983,7 +983,7 @@
           </mc:Choice>
           <mc:Fallback>
             <w:pict>
-              <v:shape w14:anchorId="0C9A0641" id="직선 화살표 연결선 29" o:spid="_x0000_s1026" type="#_x0000_t32" style="position:absolute;left:0;text-align:left;margin-left:256.15pt;margin-top:30.75pt;width:22.1pt;height:13.5pt;flip:x;z-index:251678720;visibility:visible;mso-wrap-style:square;mso-wrap-distance-left:9pt;mso-wrap-distance-top:0;mso-wrap-distance-right:9pt;mso-wrap-distance-bottom:0;mso-position-horizontal:absolute;mso-position-horizontal-relative:text;mso-position-vertical:absolute;mso-position-vertical-relative:text" o:gfxdata="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" strokecolor="#5b9bd5 [3204]" strokeweight=".5pt">
+              <v:shape w14:anchorId="2FA76E09" id="직선 화살표 연결선 29" o:spid="_x0000_s1026" type="#_x0000_t32" style="position:absolute;left:0;text-align:left;margin-left:256.15pt;margin-top:30.75pt;width:22.1pt;height:13.5pt;flip:x;z-index:251678720;visibility:visible;mso-wrap-style:square;mso-wrap-distance-left:9pt;mso-wrap-distance-top:0;mso-wrap-distance-right:9pt;mso-wrap-distance-bottom:0;mso-position-horizontal:absolute;mso-position-horizontal-relative:text;mso-position-vertical:absolute;mso-position-vertical-relative:text" o:gfxdata="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" strokecolor="#5b9bd5 [3204]" strokeweight=".5pt">
                 <v:stroke endarrow="block" joinstyle="miter"/>
               </v:shape>
             </w:pict>
@@ -2046,7 +2046,7 @@
                     <pic:cNvPicPr/>
                   </pic:nvPicPr>
                   <pic:blipFill rotWithShape="1">
-                    <a:blip r:embed="rId8"/>
+                    <a:blip r:embed="rId9"/>
                     <a:srcRect l="25264" t="19216" r="56459" b="31419"/>
                     <a:stretch/>
                   </pic:blipFill>
@@ -2144,7 +2144,7 @@
                     <pic:cNvPicPr/>
                   </pic:nvPicPr>
                   <pic:blipFill rotWithShape="1">
-                    <a:blip r:embed="rId9"/>
+                    <a:blip r:embed="rId10"/>
                     <a:srcRect l="8394" t="23048" r="11744" b="22149"/>
                     <a:stretch/>
                   </pic:blipFill>
@@ -2214,7 +2214,7 @@
                     <pic:cNvPicPr/>
                   </pic:nvPicPr>
                   <pic:blipFill rotWithShape="1">
-                    <a:blip r:embed="rId10"/>
+                    <a:blip r:embed="rId11"/>
                     <a:srcRect l="22328" t="19089" r="56061" b="44024"/>
                     <a:stretch/>
                   </pic:blipFill>
@@ -2268,7 +2268,7 @@
                     <pic:cNvPicPr/>
                   </pic:nvPicPr>
                   <pic:blipFill rotWithShape="1">
-                    <a:blip r:embed="rId10"/>
+                    <a:blip r:embed="rId11"/>
                     <a:srcRect l="22328" t="57201" r="56061" b="29112"/>
                     <a:stretch/>
                   </pic:blipFill>
@@ -2328,7 +2328,7 @@
                     <pic:cNvPicPr/>
                   </pic:nvPicPr>
                   <pic:blipFill rotWithShape="1">
-                    <a:blip r:embed="rId10"/>
+                    <a:blip r:embed="rId11"/>
                     <a:srcRect l="22328" t="34162" r="56061" b="43531"/>
                     <a:stretch/>
                   </pic:blipFill>
@@ -2365,64 +2365,313 @@
       </w:r>
     </w:p>
     <w:p>
+      <w:r>
+        <w:rPr>
+          <w:rFonts w:hint="eastAsia"/>
+        </w:rPr>
+        <w:t>l</w:t>
+      </w:r>
+      <w:r>
+        <w:t>inked list</w:t>
+      </w:r>
+      <w:r>
+        <w:rPr>
+          <w:rFonts w:hint="eastAsia"/>
+        </w:rPr>
+        <w:t xml:space="preserve">로 </w:t>
+      </w:r>
+      <w:proofErr w:type="spellStart"/>
+      <w:r>
+        <w:t>enque</w:t>
+      </w:r>
+      <w:r>
+        <w:rPr>
+          <w:rFonts w:hint="eastAsia"/>
+        </w:rPr>
+        <w:t>ue</w:t>
+      </w:r>
+      <w:proofErr w:type="spellEnd"/>
+      <w:r>
+        <w:rPr>
+          <w:rFonts w:hint="eastAsia"/>
+        </w:rPr>
+        <w:t xml:space="preserve">와 </w:t>
+      </w:r>
+      <w:proofErr w:type="spellStart"/>
+      <w:r>
+        <w:t>dequeue</w:t>
+      </w:r>
+      <w:proofErr w:type="spellEnd"/>
+      <w:r>
+        <w:rPr>
+          <w:rFonts w:hint="eastAsia"/>
+        </w:rPr>
+        <w:t xml:space="preserve">를 구현하면 </w:t>
+      </w:r>
+      <w:proofErr w:type="spellStart"/>
+      <w:r>
+        <w:t>enqueue</w:t>
+      </w:r>
+      <w:proofErr w:type="spellEnd"/>
+      <w:r>
+        <w:rPr>
+          <w:rFonts w:hint="eastAsia"/>
+        </w:rPr>
+        <w:t xml:space="preserve">의 복잡도가 </w:t>
+      </w:r>
+      <w:r>
+        <w:t>O(N)</w:t>
+      </w:r>
+      <w:r>
+        <w:rPr>
+          <w:rFonts w:hint="eastAsia"/>
+        </w:rPr>
+        <w:t>이 된다.</w:t>
+      </w:r>
+    </w:p>
+    <w:p/>
+    <w:p>
+      <w:r>
+        <w:rPr>
+          <w:noProof/>
+        </w:rPr>
+        <w:lastRenderedPageBreak/>
+        <w:drawing>
+          <wp:inline distT="0" distB="0" distL="0" distR="0" wp14:anchorId="0ED03763" wp14:editId="139D67AC">
+            <wp:extent cx="5152292" cy="3148215"/>
+            <wp:effectExtent l="0" t="0" r="0" b="0"/>
+            <wp:docPr id="41" name="그림 41"/>
+            <wp:cNvGraphicFramePr>
+              <a:graphicFrameLocks xmlns:a="http://schemas.openxmlformats.org/drawingml/2006/main" noChangeAspect="1"/>
+            </wp:cNvGraphicFramePr>
+            <a:graphic xmlns:a="http://schemas.openxmlformats.org/drawingml/2006/main">
+              <a:graphicData uri="http://schemas.openxmlformats.org/drawingml/2006/picture">
+                <pic:pic xmlns:pic="http://schemas.openxmlformats.org/drawingml/2006/picture">
+                  <pic:nvPicPr>
+                    <pic:cNvPr id="1" name=""/>
+                    <pic:cNvPicPr/>
+                  </pic:nvPicPr>
+                  <pic:blipFill rotWithShape="1">
+                    <a:blip r:embed="rId12"/>
+                    <a:srcRect l="14727" t="22729" r="15314" b="1274"/>
+                    <a:stretch/>
+                  </pic:blipFill>
+                  <pic:spPr bwMode="auto">
+                    <a:xfrm>
+                      <a:off x="0" y="0"/>
+                      <a:ext cx="5213183" cy="3185421"/>
+                    </a:xfrm>
+                    <a:prstGeom prst="rect">
+                      <a:avLst/>
+                    </a:prstGeom>
+                    <a:ln>
+                      <a:noFill/>
+                    </a:ln>
+                    <a:extLst>
+                      <a:ext uri="{53640926-AAD7-44D8-BBD7-CCE9431645EC}">
+                        <a14:shadowObscured xmlns:a14="http://schemas.microsoft.com/office/drawing/2010/main"/>
+                      </a:ext>
+                    </a:extLst>
+                  </pic:spPr>
+                </pic:pic>
+              </a:graphicData>
+            </a:graphic>
+          </wp:inline>
+        </w:drawing>
+      </w:r>
+    </w:p>
+    <w:p>
       <w:pPr>
-        <w:rPr>
-          <w:rFonts w:hint="eastAsia"/>
-        </w:rPr>
+        <w:pStyle w:val="a4"/>
+        <w:numPr>
+          <w:ilvl w:val="0"/>
+          <w:numId w:val="1"/>
+        </w:numPr>
+        <w:ind w:leftChars="0"/>
       </w:pPr>
       <w:r>
         <w:rPr>
           <w:rFonts w:hint="eastAsia"/>
         </w:rPr>
-        <w:t>l</w:t>
-      </w:r>
-      <w:r>
-        <w:t>inked list</w:t>
-      </w:r>
-      <w:r>
-        <w:rPr>
-          <w:rFonts w:hint="eastAsia"/>
-        </w:rPr>
-        <w:t xml:space="preserve">로 </w:t>
-      </w:r>
-      <w:proofErr w:type="spellStart"/>
-      <w:r>
-        <w:t>enque</w:t>
-      </w:r>
-      <w:r>
-        <w:rPr>
-          <w:rFonts w:hint="eastAsia"/>
-        </w:rPr>
-        <w:t>ue</w:t>
-      </w:r>
-      <w:proofErr w:type="spellEnd"/>
-      <w:r>
-        <w:rPr>
-          <w:rFonts w:hint="eastAsia"/>
-        </w:rPr>
-        <w:t xml:space="preserve">와 </w:t>
-      </w:r>
-      <w:proofErr w:type="spellStart"/>
-      <w:r>
-        <w:t>dequeue</w:t>
-      </w:r>
-      <w:proofErr w:type="spellEnd"/>
-      <w:r>
-        <w:rPr>
-          <w:rFonts w:hint="eastAsia"/>
-        </w:rPr>
-        <w:t xml:space="preserve">를 구현하면 </w:t>
-      </w:r>
-      <w:proofErr w:type="spellStart"/>
-      <w:r>
-        <w:t>enque</w:t>
+        <w:t xml:space="preserve">가장 나중에 들어와서 </w:t>
+      </w:r>
+      <w:r>
+        <w:t>time stamp</w:t>
+      </w:r>
+      <w:r>
+        <w:rPr>
+          <w:rFonts w:hint="eastAsia"/>
+        </w:rPr>
+        <w:t xml:space="preserve">가 </w:t>
+      </w:r>
+      <w:r>
+        <w:rPr>
+          <w:rFonts w:hint="eastAsia"/>
+        </w:rPr>
+        <w:t>가장 큰 원소,</w:t>
+      </w:r>
+      <w:r>
+        <w:t xml:space="preserve"> </w:t>
+      </w:r>
+      <w:r>
+        <w:rPr>
+          <w:rFonts w:hint="eastAsia"/>
+        </w:rPr>
+        <w:t>즉 제일 마지막에 들어온 원소가 최상위 순위에 있다.</w:t>
+      </w:r>
+    </w:p>
+    <w:p>
+      <w:pPr>
+        <w:rPr>
+          <w:rFonts w:hint="eastAsia"/>
+        </w:rPr>
+      </w:pPr>
+    </w:p>
+    <w:p>
+      <w:pPr>
+        <w:pStyle w:val="a4"/>
+        <w:numPr>
+          <w:ilvl w:val="0"/>
+          <w:numId w:val="1"/>
+        </w:numPr>
+        <w:ind w:leftChars="0"/>
+      </w:pPr>
+    </w:p>
+    <w:p>
+      <w:r>
+        <w:rPr>
+          <w:noProof/>
+        </w:rPr>
+        <w:drawing>
+          <wp:inline distT="0" distB="0" distL="0" distR="0" wp14:anchorId="332FB635" wp14:editId="1A2A0DDD">
+            <wp:extent cx="2675965" cy="3671280"/>
+            <wp:effectExtent l="0" t="0" r="0" b="5715"/>
+            <wp:docPr id="42" name="그림 42"/>
+            <wp:cNvGraphicFramePr>
+              <a:graphicFrameLocks xmlns:a="http://schemas.openxmlformats.org/drawingml/2006/main" noChangeAspect="1"/>
+            </wp:cNvGraphicFramePr>
+            <a:graphic xmlns:a="http://schemas.openxmlformats.org/drawingml/2006/main">
+              <a:graphicData uri="http://schemas.openxmlformats.org/drawingml/2006/picture">
+                <pic:pic xmlns:pic="http://schemas.openxmlformats.org/drawingml/2006/picture">
+                  <pic:nvPicPr>
+                    <pic:cNvPr id="1" name=""/>
+                    <pic:cNvPicPr/>
+                  </pic:nvPicPr>
+                  <pic:blipFill rotWithShape="1">
+                    <a:blip r:embed="rId13"/>
+                    <a:srcRect l="24093" t="18909" r="54639" b="29218"/>
+                    <a:stretch/>
+                  </pic:blipFill>
+                  <pic:spPr bwMode="auto">
+                    <a:xfrm>
+                      <a:off x="0" y="0"/>
+                      <a:ext cx="2689503" cy="3689853"/>
+                    </a:xfrm>
+                    <a:prstGeom prst="rect">
+                      <a:avLst/>
+                    </a:prstGeom>
+                    <a:ln>
+                      <a:noFill/>
+                    </a:ln>
+                    <a:extLst>
+                      <a:ext uri="{53640926-AAD7-44D8-BBD7-CCE9431645EC}">
+                        <a14:shadowObscured xmlns:a14="http://schemas.microsoft.com/office/drawing/2010/main"/>
+                      </a:ext>
+                    </a:extLst>
+                  </pic:spPr>
+                </pic:pic>
+              </a:graphicData>
+            </a:graphic>
+          </wp:inline>
+        </w:drawing>
+      </w:r>
+      <w:r>
+        <w:rPr>
+          <w:rFonts w:hint="eastAsia"/>
+        </w:rPr>
+        <w:t>Top</w:t>
+      </w:r>
+      <w:r>
+        <w:t>()</w:t>
+      </w:r>
+      <w:r>
+        <w:rPr>
+          <w:rFonts w:hint="eastAsia"/>
+        </w:rPr>
+        <w:t xml:space="preserve">의 구현에서 </w:t>
+      </w:r>
+      <w:r>
+        <w:t>priority queue</w:t>
+      </w:r>
+      <w:r>
+        <w:rPr>
+          <w:rFonts w:hint="eastAsia"/>
+        </w:rPr>
+        <w:t>에 접근이 불가능했다.</w:t>
+      </w:r>
+      <w:r>
+        <w:t xml:space="preserve"> </w:t>
+      </w:r>
+      <w:r>
+        <w:rPr>
+          <w:rFonts w:hint="eastAsia"/>
+        </w:rPr>
+        <w:t xml:space="preserve">그래서 </w:t>
+      </w:r>
+      <w:r>
+        <w:t>friend</w:t>
+      </w:r>
+      <w:r>
+        <w:rPr>
+          <w:rFonts w:hint="eastAsia"/>
+        </w:rPr>
+        <w:t>를 쓰려고 했지만, 익숙하지 않아,</w:t>
+      </w:r>
+      <w:r>
+        <w:t xml:space="preserve"> </w:t>
+      </w:r>
+      <w:r>
+        <w:rPr>
+          <w:rFonts w:hint="eastAsia"/>
+        </w:rPr>
+        <w:t>public</w:t>
+      </w:r>
+      <w:r>
+        <w:t xml:space="preserve"> </w:t>
+      </w:r>
+      <w:r>
+        <w:rPr>
+          <w:rFonts w:hint="eastAsia"/>
+        </w:rPr>
+        <w:t>멤버 변수로 두었다.</w:t>
       </w:r>
       <w:bookmarkStart w:id="0" w:name="_GoBack"/>
       <w:bookmarkEnd w:id="0"/>
-      <w:r>
-        <w:t>ue</w:t>
-      </w:r>
-      <w:proofErr w:type="spellEnd"/>
+    </w:p>
+    <w:p/>
+    <w:p>
+      <w:pPr>
+        <w:rPr>
+          <w:rFonts w:hint="eastAsia"/>
+        </w:rPr>
+      </w:pPr>
+    </w:p>
+    <w:p>
+      <w:pPr>
+        <w:pStyle w:val="a4"/>
+        <w:numPr>
+          <w:ilvl w:val="0"/>
+          <w:numId w:val="1"/>
+        </w:numPr>
+        <w:ind w:leftChars="0"/>
+      </w:pPr>
+    </w:p>
+    <w:p>
+      <w:pPr>
+        <w:rPr>
+          <w:rFonts w:hint="eastAsia"/>
+        </w:rPr>
+      </w:pPr>
     </w:p>
     <w:sectPr>
       <w:pgSz w:w="11906" w:h="16838"/>
@@ -2432,6 +2681,103 @@
     </w:sectPr>
   </w:body>
 </w:document>
+</file>
+
+<file path=word/numbering.xml><?xml version="1.0" encoding="utf-8"?>
+<w:numbering xmlns:wpc="http://schemas.microsoft.com/office/word/2010/wordprocessingCanvas" xmlns:cx="http://schemas.microsoft.com/office/drawing/2014/chartex" xmlns:mc="http://schemas.openxmlformats.org/markup-compatibility/2006" xmlns:o="urn:schemas-microsoft-com:office:office" xmlns:r="http://schemas.openxmlformats.org/officeDocument/2006/relationships" xmlns:m="http://schemas.openxmlformats.org/officeDocument/2006/math" xmlns:v="urn:schemas-microsoft-com:vml" xmlns:wp14="http://schemas.microsoft.com/office/word/2010/wordprocessingDrawing" xmlns:wp="http://schemas.openxmlformats.org/drawingml/2006/wordprocessingDrawing" xmlns:w10="urn:schemas-microsoft-com:office:word" xmlns:w="http://schemas.openxmlformats.org/wordprocessingml/2006/main" xmlns:w14="http://schemas.microsoft.com/office/word/2010/wordml" xmlns:w15="http://schemas.microsoft.com/office/word/2012/wordml" xmlns:w16se="http://schemas.microsoft.com/office/word/2015/wordml/symex" xmlns:wpg="http://schemas.microsoft.com/office/word/2010/wordprocessingGroup" xmlns:wpi="http://schemas.microsoft.com/office/word/2010/wordprocessingInk" xmlns:wne="http://schemas.microsoft.com/office/word/2006/wordml" xmlns:wps="http://schemas.microsoft.com/office/word/2010/wordprocessingShape" mc:Ignorable="w14 w15 w16se wp14">
+  <w:abstractNum w:abstractNumId="0" w15:restartNumberingAfterBreak="0">
+    <w:nsid w:val="72F86BC3"/>
+    <w:multiLevelType w:val="hybridMultilevel"/>
+    <w:tmpl w:val="00CA8E0C"/>
+    <w:lvl w:ilvl="0" w:tplc="9408A4C0">
+      <w:start w:val="1"/>
+      <w:numFmt w:val="upperLetter"/>
+      <w:lvlText w:val="%1."/>
+      <w:lvlJc w:val="left"/>
+      <w:pPr>
+        <w:ind w:left="760" w:hanging="360"/>
+      </w:pPr>
+      <w:rPr>
+        <w:rFonts w:hint="default"/>
+      </w:rPr>
+    </w:lvl>
+    <w:lvl w:ilvl="1" w:tplc="04090019" w:tentative="1">
+      <w:start w:val="1"/>
+      <w:numFmt w:val="upperLetter"/>
+      <w:lvlText w:val="%2."/>
+      <w:lvlJc w:val="left"/>
+      <w:pPr>
+        <w:ind w:left="1200" w:hanging="400"/>
+      </w:pPr>
+    </w:lvl>
+    <w:lvl w:ilvl="2" w:tplc="0409001B" w:tentative="1">
+      <w:start w:val="1"/>
+      <w:numFmt w:val="lowerRoman"/>
+      <w:lvlText w:val="%3."/>
+      <w:lvlJc w:val="right"/>
+      <w:pPr>
+        <w:ind w:left="1600" w:hanging="400"/>
+      </w:pPr>
+    </w:lvl>
+    <w:lvl w:ilvl="3" w:tplc="0409000F" w:tentative="1">
+      <w:start w:val="1"/>
+      <w:numFmt w:val="decimal"/>
+      <w:lvlText w:val="%4."/>
+      <w:lvlJc w:val="left"/>
+      <w:pPr>
+        <w:ind w:left="2000" w:hanging="400"/>
+      </w:pPr>
+    </w:lvl>
+    <w:lvl w:ilvl="4" w:tplc="04090019" w:tentative="1">
+      <w:start w:val="1"/>
+      <w:numFmt w:val="upperLetter"/>
+      <w:lvlText w:val="%5."/>
+      <w:lvlJc w:val="left"/>
+      <w:pPr>
+        <w:ind w:left="2400" w:hanging="400"/>
+      </w:pPr>
+    </w:lvl>
+    <w:lvl w:ilvl="5" w:tplc="0409001B" w:tentative="1">
+      <w:start w:val="1"/>
+      <w:numFmt w:val="lowerRoman"/>
+      <w:lvlText w:val="%6."/>
+      <w:lvlJc w:val="right"/>
+      <w:pPr>
+        <w:ind w:left="2800" w:hanging="400"/>
+      </w:pPr>
+    </w:lvl>
+    <w:lvl w:ilvl="6" w:tplc="0409000F" w:tentative="1">
+      <w:start w:val="1"/>
+      <w:numFmt w:val="decimal"/>
+      <w:lvlText w:val="%7."/>
+      <w:lvlJc w:val="left"/>
+      <w:pPr>
+        <w:ind w:left="3200" w:hanging="400"/>
+      </w:pPr>
+    </w:lvl>
+    <w:lvl w:ilvl="7" w:tplc="04090019" w:tentative="1">
+      <w:start w:val="1"/>
+      <w:numFmt w:val="upperLetter"/>
+      <w:lvlText w:val="%8."/>
+      <w:lvlJc w:val="left"/>
+      <w:pPr>
+        <w:ind w:left="3600" w:hanging="400"/>
+      </w:pPr>
+    </w:lvl>
+    <w:lvl w:ilvl="8" w:tplc="0409001B" w:tentative="1">
+      <w:start w:val="1"/>
+      <w:numFmt w:val="lowerRoman"/>
+      <w:lvlText w:val="%9."/>
+      <w:lvlJc w:val="right"/>
+      <w:pPr>
+        <w:ind w:left="4000" w:hanging="400"/>
+      </w:pPr>
+    </w:lvl>
+  </w:abstractNum>
+  <w:num w:numId="1">
+    <w:abstractNumId w:val="0"/>
+  </w:num>
+</w:numbering>
 </file>
 
 <file path=word/styles.xml><?xml version="1.0" encoding="utf-8"?>
@@ -2872,6 +3218,16 @@
       <w:color w:val="808080"/>
     </w:rPr>
   </w:style>
+  <w:style w:type="paragraph" w:styleId="a4">
+    <w:name w:val="List Paragraph"/>
+    <w:basedOn w:val="a"/>
+    <w:uiPriority w:val="34"/>
+    <w:qFormat/>
+    <w:rsid w:val="00ED3191"/>
+    <w:pPr>
+      <w:ind w:leftChars="400" w:left="800"/>
+    </w:pPr>
+  </w:style>
 </w:styles>
 </file>
 

</xml_diff>